<commit_message>
Added documentation for section 4
</commit_message>
<xml_diff>
--- a/CMSC447-05-FA2018-G03-SRS-01A.docx
+++ b/CMSC447-05-FA2018-G03-SRS-01A.docx
@@ -1,6 +1,6 @@
 
 <file path=word/document.xml><?xml version="1.0" encoding="utf-8"?>
-<w:document xmlns:wpc="http://schemas.microsoft.com/office/word/2010/wordprocessingCanvas" xmlns:cx="http://schemas.microsoft.com/office/drawing/2014/chartex" xmlns:cx1="http://schemas.microsoft.com/office/drawing/2015/9/8/chartex" xmlns:cx2="http://schemas.microsoft.com/office/drawing/2015/10/21/chartex" xmlns:cx3="http://schemas.microsoft.com/office/drawing/2016/5/9/chartex" xmlns:cx4="http://schemas.microsoft.com/office/drawing/2016/5/10/chartex" xmlns:cx5="http://schemas.microsoft.com/office/drawing/2016/5/11/chartex" xmlns:cx6="http://schemas.microsoft.com/office/drawing/2016/5/12/chartex" xmlns:cx7="http://schemas.microsoft.com/office/drawing/2016/5/13/chartex" xmlns:cx8="http://schemas.microsoft.com/office/drawing/2016/5/14/chartex" xmlns:mc="http://schemas.openxmlformats.org/markup-compatibility/2006" xmlns:aink="http://schemas.microsoft.com/office/drawing/2016/ink" xmlns:am3d="http://schemas.microsoft.com/office/drawing/2017/model3d" xmlns:o="urn:schemas-microsoft-com:office:office" xmlns:r="http://schemas.openxmlformats.org/officeDocument/2006/relationships" xmlns:m="http://schemas.openxmlformats.org/officeDocument/2006/math" xmlns:v="urn:schemas-microsoft-com:vml" xmlns:wp14="http://schemas.microsoft.com/office/word/2010/wordprocessingDrawing" xmlns:wp="http://schemas.openxmlformats.org/drawingml/2006/wordprocessingDrawing" xmlns:w10="urn:schemas-microsoft-com:office:word" xmlns:w="http://schemas.openxmlformats.org/wordprocessingml/2006/main" xmlns:w14="http://schemas.microsoft.com/office/word/2010/wordml" xmlns:w15="http://schemas.microsoft.com/office/word/2012/wordml" xmlns:w16cid="http://schemas.microsoft.com/office/word/2016/wordml/cid" xmlns:w16se="http://schemas.microsoft.com/office/word/2015/wordml/symex" xmlns:wpg="http://schemas.microsoft.com/office/word/2010/wordprocessingGroup" xmlns:wpi="http://schemas.microsoft.com/office/word/2010/wordprocessingInk" xmlns:wne="http://schemas.microsoft.com/office/word/2006/wordml" xmlns:wps="http://schemas.microsoft.com/office/word/2010/wordprocessingShape" mc:Ignorable="w14 w15 w16se w16cid wp14">
+<w:document xmlns:wpc="http://schemas.microsoft.com/office/word/2010/wordprocessingCanvas" xmlns:mo="http://schemas.microsoft.com/office/mac/office/2008/main" xmlns:mc="http://schemas.openxmlformats.org/markup-compatibility/2006" xmlns:mv="urn:schemas-microsoft-com:mac:vml" xmlns:o="urn:schemas-microsoft-com:office:office" xmlns:r="http://schemas.openxmlformats.org/officeDocument/2006/relationships" xmlns:m="http://schemas.openxmlformats.org/officeDocument/2006/math" xmlns:v="urn:schemas-microsoft-com:vml" xmlns:wp14="http://schemas.microsoft.com/office/word/2010/wordprocessingDrawing" xmlns:wp="http://schemas.openxmlformats.org/drawingml/2006/wordprocessingDrawing" xmlns:w10="urn:schemas-microsoft-com:office:word" xmlns:w="http://schemas.openxmlformats.org/wordprocessingml/2006/main" xmlns:w14="http://schemas.microsoft.com/office/word/2010/wordml" xmlns:w15="http://schemas.microsoft.com/office/word/2012/wordml" xmlns:wpg="http://schemas.microsoft.com/office/word/2010/wordprocessingGroup" xmlns:wpi="http://schemas.microsoft.com/office/word/2010/wordprocessingInk" xmlns:wne="http://schemas.microsoft.com/office/word/2006/wordml" xmlns:wps="http://schemas.microsoft.com/office/word/2010/wordprocessingShape" mc:Ignorable="w14 w15 wp14">
   <w:body>
     <w:p>
       <w:pPr>
@@ -4940,7 +4940,15 @@
         <w:contextualSpacing/>
       </w:pPr>
       <w:r>
-        <w:t xml:space="preserve">This specification establishes the fuctional, performance, and development requirements for </w:t>
+        <w:t xml:space="preserve">This specification establishes the </w:t>
+      </w:r>
+      <w:proofErr w:type="spellStart"/>
+      <w:r>
+        <w:t>fuctional</w:t>
+      </w:r>
+      <w:proofErr w:type="spellEnd"/>
+      <w:r>
+        <w:t xml:space="preserve">, performance, and development requirements for </w:t>
       </w:r>
       <w:r>
         <w:t>version</w:t>
@@ -5271,9 +5279,11 @@
         <w:ind w:left="1080" w:hanging="1080"/>
         <w:contextualSpacing/>
       </w:pPr>
+      <w:proofErr w:type="spellStart"/>
       <w:r>
         <w:t>WebGL</w:t>
       </w:r>
+      <w:proofErr w:type="spellEnd"/>
       <w:r>
         <w:tab/>
       </w:r>
@@ -5287,7 +5297,15 @@
         <w:t xml:space="preserve">a </w:t>
       </w:r>
       <w:r>
-        <w:t xml:space="preserve">cross platform Javascript API for rendering 2D and 3D graphics in a </w:t>
+        <w:t xml:space="preserve">cross platform </w:t>
+      </w:r>
+      <w:proofErr w:type="spellStart"/>
+      <w:r>
+        <w:t>Javascript</w:t>
+      </w:r>
+      <w:proofErr w:type="spellEnd"/>
+      <w:r>
+        <w:t xml:space="preserve"> API for rendering 2D and 3D graphics in a </w:t>
       </w:r>
       <w:r>
         <w:t>web b</w:t>
@@ -5372,7 +5390,15 @@
         <w:contextualSpacing/>
       </w:pPr>
       <w:r>
-        <w:t>IEEE Std 830-1998</w:t>
+        <w:t xml:space="preserve">IEEE </w:t>
+      </w:r>
+      <w:proofErr w:type="spellStart"/>
+      <w:r>
+        <w:t>Std</w:t>
+      </w:r>
+      <w:proofErr w:type="spellEnd"/>
+      <w:r>
+        <w:t xml:space="preserve"> 830-1998</w:t>
       </w:r>
       <w:r>
         <w:tab/>
@@ -5411,7 +5437,15 @@
       </w:r>
       <w:r>
         <w:tab/>
-        <w:t>https://styleguide.umbc.edu/</w:t>
+        <w:t>https://</w:t>
+      </w:r>
+      <w:proofErr w:type="spellStart"/>
+      <w:r>
+        <w:t>styleguide.umbc.edu</w:t>
+      </w:r>
+      <w:proofErr w:type="spellEnd"/>
+      <w:r>
+        <w:t>/</w:t>
       </w:r>
     </w:p>
     <w:p>
@@ -5445,8 +5479,13 @@
       </w:r>
       <w:hyperlink r:id="rId8" w:history="1">
         <w:r>
-          <w:t>https://docs.unity3d.com/Manual/index.html</w:t>
+          <w:t>https://docs.unity3d.com/Manual/</w:t>
         </w:r>
+        <w:proofErr w:type="spellStart"/>
+        <w:r>
+          <w:t>index.html</w:t>
+        </w:r>
+        <w:proofErr w:type="spellEnd"/>
       </w:hyperlink>
     </w:p>
     <w:p>
@@ -5454,8 +5493,13 @@
         <w:spacing w:before="100" w:beforeAutospacing="1" w:after="100" w:afterAutospacing="1"/>
         <w:contextualSpacing/>
       </w:pPr>
-      <w:r>
-        <w:t xml:space="preserve">WebGL </w:t>
+      <w:proofErr w:type="spellStart"/>
+      <w:r>
+        <w:t>WebGL</w:t>
+      </w:r>
+      <w:proofErr w:type="spellEnd"/>
+      <w:r>
+        <w:t xml:space="preserve"> </w:t>
       </w:r>
       <w:r>
         <w:tab/>
@@ -5471,8 +5515,13 @@
       </w:r>
       <w:hyperlink r:id="rId9" w:history="1">
         <w:r>
-          <w:t>https://docs.unity3d.com/Manual/webgl.html</w:t>
+          <w:t>https://docs.unity3d.com/Manual/</w:t>
         </w:r>
+        <w:proofErr w:type="spellStart"/>
+        <w:r>
+          <w:t>webgl.html</w:t>
+        </w:r>
+        <w:proofErr w:type="spellEnd"/>
       </w:hyperlink>
       <w:r>
         <w:t xml:space="preserve"> </w:t>
@@ -5710,7 +5759,23 @@
         <w:t>nominally offer</w:t>
       </w:r>
       <w:r>
-        <w:t xml:space="preserve"> virtual tours of the campus. The Undergraduate Admissions UMBC Virtual Tour (located at https://undergraduate.umbc.edu/visit/virtual-tour.php) </w:t>
+        <w:t xml:space="preserve"> virtual tours of the campus. The Undergraduate Admissions UMBC Virtual Tour (located at https://</w:t>
+      </w:r>
+      <w:proofErr w:type="spellStart"/>
+      <w:r>
+        <w:t>undergraduate.umbc.edu</w:t>
+      </w:r>
+      <w:proofErr w:type="spellEnd"/>
+      <w:r>
+        <w:t>/visit/virtual-</w:t>
+      </w:r>
+      <w:proofErr w:type="spellStart"/>
+      <w:r>
+        <w:t>tour.php</w:t>
+      </w:r>
+      <w:proofErr w:type="spellEnd"/>
+      <w:r>
+        <w:t xml:space="preserve">) </w:t>
       </w:r>
       <w:r>
         <w:t>provides</w:t>
@@ -5728,7 +5793,39 @@
         <w:t xml:space="preserve">, </w:t>
       </w:r>
       <w:r>
-        <w:t>though it claims to offer 25 views. A virtual tour site for the graduate school (https://gradschool.umbc.edu/discover/vtour/) simply provides a link to the same site that hosts the panoramic campus views noted above. Additionally, a UMBC undergraduate student created a basic virtual tour mobile application for Android devices in 2014 titled, “Introducing UMBC Tours - A Virtual Campus Tour Experience for Android” (https://www.youtube.com/watch?v=zRI61jkUDT4). However, this implementation had extremely limited functionality and did not represent a significant improvement on the applications offered on the UMBC website.</w:t>
+        <w:t>though it claims to offer 25 views. A virtual tour site for the graduate school (https://</w:t>
+      </w:r>
+      <w:proofErr w:type="spellStart"/>
+      <w:r>
+        <w:t>gradschool.umbc.edu</w:t>
+      </w:r>
+      <w:proofErr w:type="spellEnd"/>
+      <w:r>
+        <w:t>/discover/</w:t>
+      </w:r>
+      <w:proofErr w:type="spellStart"/>
+      <w:r>
+        <w:t>vtour</w:t>
+      </w:r>
+      <w:proofErr w:type="spellEnd"/>
+      <w:r>
+        <w:t>/) simply provides a link to the same site that hosts the panoramic campus views noted above. Additionally, a UMBC undergraduate student created a basic virtual tour mobile application for Android devices in 2014 titled, “Introducing UMBC Tours - A Virtual Campus Tour Experience for Android” (https://</w:t>
+      </w:r>
+      <w:proofErr w:type="spellStart"/>
+      <w:r>
+        <w:t>www.youtube.com</w:t>
+      </w:r>
+      <w:proofErr w:type="spellEnd"/>
+      <w:r>
+        <w:t>/</w:t>
+      </w:r>
+      <w:proofErr w:type="spellStart"/>
+      <w:r>
+        <w:t>watch?v</w:t>
+      </w:r>
+      <w:proofErr w:type="spellEnd"/>
+      <w:r>
+        <w:t>=zRI61jkUDT4). However, this implementation had extremely limited functionality and did not represent a significant improvement on the applications offered on the UMBC website.</w:t>
       </w:r>
     </w:p>
     <w:p>
@@ -5950,7 +6047,21 @@
         <w:rPr>
           <w:rFonts w:ascii="Times New Roman" w:eastAsia="Times New Roman" w:hAnsi="Times New Roman" w:cs="Times New Roman"/>
         </w:rPr>
-        <w:t xml:space="preserve"> identify parking lots where the user is allowed to park based on the user’s status (faculty member, commuter student, resdiential student, visitor, etc.).</w:t>
+        <w:t xml:space="preserve"> identify parking lots where the user is allowed to park based on the user’s status (faculty member, commuter student, </w:t>
+      </w:r>
+      <w:proofErr w:type="spellStart"/>
+      <w:r>
+        <w:rPr>
+          <w:rFonts w:ascii="Times New Roman" w:eastAsia="Times New Roman" w:hAnsi="Times New Roman" w:cs="Times New Roman"/>
+        </w:rPr>
+        <w:t>resdiential</w:t>
+      </w:r>
+      <w:proofErr w:type="spellEnd"/>
+      <w:r>
+        <w:rPr>
+          <w:rFonts w:ascii="Times New Roman" w:eastAsia="Times New Roman" w:hAnsi="Times New Roman" w:cs="Times New Roman"/>
+        </w:rPr>
+        <w:t xml:space="preserve"> student, visitor, etc.).</w:t>
       </w:r>
     </w:p>
     <w:p>
@@ -5989,7 +6100,21 @@
         <w:rPr>
           <w:rFonts w:ascii="Times New Roman" w:eastAsia="Times New Roman" w:hAnsi="Times New Roman" w:cs="Times New Roman"/>
         </w:rPr>
-        <w:t xml:space="preserve">This CSCI shall provide a browser-based interface for the VT2 system based on the WebGL framework. The interface shall provide </w:t>
+        <w:t xml:space="preserve">This CSCI shall provide a browser-based interface for the VT2 system based on the </w:t>
+      </w:r>
+      <w:proofErr w:type="spellStart"/>
+      <w:r>
+        <w:rPr>
+          <w:rFonts w:ascii="Times New Roman" w:eastAsia="Times New Roman" w:hAnsi="Times New Roman" w:cs="Times New Roman"/>
+        </w:rPr>
+        <w:t>WebGL</w:t>
+      </w:r>
+      <w:proofErr w:type="spellEnd"/>
+      <w:r>
+        <w:rPr>
+          <w:rFonts w:ascii="Times New Roman" w:eastAsia="Times New Roman" w:hAnsi="Times New Roman" w:cs="Times New Roman"/>
+        </w:rPr>
+        <w:t xml:space="preserve"> framework. The interface shall provide </w:t>
       </w:r>
       <w:r>
         <w:rPr>
@@ -6039,6 +6164,7 @@
       <w:r>
         <w:rPr>
           <w:noProof/>
+          <w:lang w:eastAsia="en-US"/>
         </w:rPr>
         <w:drawing>
           <wp:inline distT="0" distB="0" distL="0" distR="0" wp14:anchorId="2E4D1FCE" wp14:editId="5FC9F0CF">
@@ -6313,16 +6439,40 @@
     <w:p/>
     <w:p>
       <w:r>
-        <w:t xml:space="preserve">Additionally, the WebGL framework that allows the Unity engine to be run within a web browser is not currently supported on mobile devices. Therefore, the user must access the system through a desktop computer or laptop. Also, </w:t>
+        <w:t xml:space="preserve">Additionally, the </w:t>
+      </w:r>
+      <w:proofErr w:type="spellStart"/>
+      <w:r>
+        <w:t>WebGL</w:t>
+      </w:r>
+      <w:proofErr w:type="spellEnd"/>
+      <w:r>
+        <w:t xml:space="preserve"> framework that allows the Unity engine to be run within a web browser is not currently supported on mobile devices. Therefore, the user must access the system through a desktop computer or laptop. Also, </w:t>
       </w:r>
       <w:r>
         <w:t xml:space="preserve">a compatible browser </w:t>
       </w:r>
       <w:r>
-        <w:t>as described in the Unity WebGL manual</w:t>
-      </w:r>
-      <w:r>
-        <w:t xml:space="preserve"> (https://docs.unity3d.com/Manual/webgl-browsercompatibility.html) must be used. Most modern browsers (Firefox, Chrome, Safari, Microsoft Edge) are supported.</w:t>
+        <w:t xml:space="preserve">as described in the Unity </w:t>
+      </w:r>
+      <w:proofErr w:type="spellStart"/>
+      <w:r>
+        <w:t>WebGL</w:t>
+      </w:r>
+      <w:proofErr w:type="spellEnd"/>
+      <w:r>
+        <w:t xml:space="preserve"> manual</w:t>
+      </w:r>
+      <w:r>
+        <w:t xml:space="preserve"> (https://docs.unity3d.com/Manual/</w:t>
+      </w:r>
+      <w:proofErr w:type="spellStart"/>
+      <w:r>
+        <w:t>webgl-browsercompatibility.html</w:t>
+      </w:r>
+      <w:proofErr w:type="spellEnd"/>
+      <w:r>
+        <w:t>) must be used. Most modern browsers (Firefox, Chrome, Safari, Microsoft Edge) are supported.</w:t>
       </w:r>
       <w:r>
         <w:t xml:space="preserve"> Future versions of the system will provide support for mobile computing using a different framework.</w:t>
@@ -6389,7 +6539,15 @@
     <w:p/>
     <w:p>
       <w:r>
-        <w:t>It is assumed that the CSCIs identifed in this version of the SRS are the basic CSCIs necessary to meet customer requirements. Once the software engineering team has successfully implemented these CSCIs, the team may proceed with implementation of “reach goals” such as direction-finding algorithms and mobile support upon agreement with the customer.</w:t>
+        <w:t xml:space="preserve">It is assumed that the CSCIs </w:t>
+      </w:r>
+      <w:proofErr w:type="spellStart"/>
+      <w:r>
+        <w:t>identifed</w:t>
+      </w:r>
+      <w:proofErr w:type="spellEnd"/>
+      <w:r>
+        <w:t xml:space="preserve"> in this version of the SRS are the basic CSCIs necessary to meet customer requirements. Once the software engineering team has successfully implemented these CSCIs, the team may proceed with implementation of “reach goals” such as direction-finding algorithms and mobile support upon agreement with the customer.</w:t>
       </w:r>
     </w:p>
     <w:p/>
@@ -6401,7 +6559,15 @@
         <w:t xml:space="preserve">’s ability to host </w:t>
       </w:r>
       <w:r>
-        <w:t xml:space="preserve">the application at www.umbcvirtualtour.com is dependent on </w:t>
+        <w:t xml:space="preserve">the application at </w:t>
+      </w:r>
+      <w:proofErr w:type="spellStart"/>
+      <w:r>
+        <w:t>www.umbcvirtualtour.com</w:t>
+      </w:r>
+      <w:proofErr w:type="spellEnd"/>
+      <w:r>
+        <w:t xml:space="preserve"> is dependent on </w:t>
       </w:r>
       <w:r>
         <w:t xml:space="preserve">continued access to low-cost domain registration and </w:t>
@@ -6659,11 +6825,33 @@
         <w:t>3.2.1.1</w:t>
       </w:r>
       <w:r>
-        <w:t xml:space="preserve"> The VTI shall be displayed through the website https://umbcvirtualtour.com</w:t>
-      </w:r>
+        <w:t xml:space="preserve"> The VTI shall be displayed through the website </w:t>
+      </w:r>
+      <w:hyperlink r:id="rId11" w:history="1">
+        <w:r>
+          <w:rPr>
+            <w:rStyle w:val="Hyperlink"/>
+          </w:rPr>
+          <w:t>https://</w:t>
+        </w:r>
+        <w:proofErr w:type="spellStart"/>
+        <w:r>
+          <w:rPr>
+            <w:rStyle w:val="Hyperlink"/>
+          </w:rPr>
+          <w:t>umbcvirtualtour.com</w:t>
+        </w:r>
+        <w:proofErr w:type="spellEnd"/>
+      </w:hyperlink>
       <w:r>
         <w:t>.</w:t>
       </w:r>
+      <w:r>
+        <w:t xml:space="preserve"> This requirement can be tested using </w:t>
+      </w:r>
+      <w:r>
+        <w:t xml:space="preserve">demonstration to view that the VTI is displayed once the user goes to the specified website. </w:t>
+      </w:r>
     </w:p>
     <w:p/>
     <w:p>
@@ -6677,16 +6865,52 @@
         <w:t xml:space="preserve"> HTML 5 </w:t>
       </w:r>
       <w:r>
-        <w:t>and Javascript ECMAScript 2018</w:t>
+        <w:t xml:space="preserve">and </w:t>
+      </w:r>
+      <w:proofErr w:type="spellStart"/>
+      <w:r>
+        <w:t>Javascript</w:t>
+      </w:r>
+      <w:proofErr w:type="spellEnd"/>
+      <w:r>
+        <w:t xml:space="preserve"> ECMAScript 2018</w:t>
       </w:r>
       <w:r>
         <w:t>.</w:t>
       </w:r>
+      <w:r>
+        <w:t xml:space="preserve"> This requirement can be tested using inspection to view that the code is written in the correct language.</w:t>
+      </w:r>
     </w:p>
     <w:p/>
     <w:p>
       <w:r>
-        <w:t>3.2.1.3 The VTI shall use the WebGL Javascript API to deploy the VUE.</w:t>
+        <w:t xml:space="preserve">3.2.1.3 The VTI shall use the </w:t>
+      </w:r>
+      <w:proofErr w:type="spellStart"/>
+      <w:r>
+        <w:t>WebGL</w:t>
+      </w:r>
+      <w:proofErr w:type="spellEnd"/>
+      <w:r>
+        <w:t xml:space="preserve"> </w:t>
+      </w:r>
+      <w:proofErr w:type="spellStart"/>
+      <w:r>
+        <w:t>Javascript</w:t>
+      </w:r>
+      <w:proofErr w:type="spellEnd"/>
+      <w:r>
+        <w:t xml:space="preserve"> API to deploy the VUE.</w:t>
+      </w:r>
+      <w:r>
+        <w:t xml:space="preserve"> </w:t>
+      </w:r>
+      <w:r>
+        <w:t xml:space="preserve">This requirement can be tested using inspection to view that the code </w:t>
+      </w:r>
+      <w:r>
+        <w:t>uses the correct API.</w:t>
       </w:r>
     </w:p>
     <w:p/>
@@ -6694,15 +6918,41 @@
       <w:r>
         <w:t>3.2.1.4 The VTI main page (the website home page) shall include a welcome banner identifying it as the UMBC Virtual Tour 2.0 Website.</w:t>
       </w:r>
+      <w:r>
+        <w:t xml:space="preserve"> </w:t>
+      </w:r>
+      <w:r>
+        <w:t xml:space="preserve">This requirement can be tested using demonstration to view that the VTI </w:t>
+      </w:r>
+      <w:r>
+        <w:t>main page contains the banner.</w:t>
+      </w:r>
     </w:p>
     <w:p/>
     <w:p>
       <w:r>
-        <w:t>3.2.1.5 The VTI shall include a link to the UMBC home page (www. umbc.edu)</w:t>
+        <w:t xml:space="preserve">3.2.1.5 The VTI shall include a link to the UMBC home page (www. </w:t>
+      </w:r>
+      <w:proofErr w:type="spellStart"/>
+      <w:r>
+        <w:t>umbc.edu</w:t>
+      </w:r>
+      <w:proofErr w:type="spellEnd"/>
+      <w:r>
+        <w:t>)</w:t>
       </w:r>
       <w:r>
         <w:t xml:space="preserve"> and display one of any of the UMBC logos according to the UMBC style guidelines.</w:t>
       </w:r>
+      <w:r>
+        <w:t xml:space="preserve"> </w:t>
+      </w:r>
+      <w:r>
+        <w:t>This requirement can be tested using demo</w:t>
+      </w:r>
+      <w:r>
+        <w:t>nstration to view that the VTI contains a link to the UMBC home page.</w:t>
+      </w:r>
     </w:p>
     <w:p/>
     <w:p>
@@ -6721,6 +6971,15 @@
       <w:r>
         <w:t>“Explore the Campus”, “Find Parking”, and “Help”.</w:t>
       </w:r>
+      <w:r>
+        <w:t xml:space="preserve"> </w:t>
+      </w:r>
+      <w:r>
+        <w:t xml:space="preserve">This requirement can be tested using demonstration to view that the VTI </w:t>
+      </w:r>
+      <w:r>
+        <w:t>main page displays the menu with the correct options.</w:t>
+      </w:r>
     </w:p>
     <w:p/>
     <w:p>
@@ -6742,6 +7001,19 @@
       <w:r>
         <w:t>rsity.</w:t>
       </w:r>
+      <w:r>
+        <w:t xml:space="preserve"> </w:t>
+      </w:r>
+      <w:r>
+        <w:t xml:space="preserve">This requirement can be tested using demonstration to view that </w:t>
+      </w:r>
+      <w:r>
+        <w:t xml:space="preserve">once the user </w:t>
+      </w:r>
+      <w:r>
+        <w:lastRenderedPageBreak/>
+        <w:t>chooses “About this Website” then a page with a brief introduction to UMBC and other information listed in the requirement is displayed.</w:t>
+      </w:r>
     </w:p>
     <w:p/>
     <w:p>
@@ -6754,6 +7026,15 @@
       <w:r>
         <w:t xml:space="preserve"> Clicking the “Explore the Campus” option shall direct the user to a new page on the website that launches the VCE.</w:t>
       </w:r>
+      <w:r>
+        <w:t xml:space="preserve"> </w:t>
+      </w:r>
+      <w:r>
+        <w:t>This requirement can be tested using de</w:t>
+      </w:r>
+      <w:r>
+        <w:t xml:space="preserve">monstration to view that choosing “Explore the Campus” behaves as the requirement states. </w:t>
+      </w:r>
     </w:p>
     <w:p/>
     <w:p>
@@ -6766,6 +7047,15 @@
       <w:r>
         <w:t xml:space="preserve"> Clicking the “Find Parking” option shall direct the user to a new page on the website that launches the VPF.</w:t>
       </w:r>
+      <w:r>
+        <w:t xml:space="preserve"> </w:t>
+      </w:r>
+      <w:r>
+        <w:t>This requirement can be tested using demonstration to view that</w:t>
+      </w:r>
+      <w:r>
+        <w:t xml:space="preserve"> choosing “Find Parking” behaves as the requirement states. </w:t>
+      </w:r>
     </w:p>
     <w:p/>
     <w:p>
@@ -6779,7 +7069,22 @@
         <w:t xml:space="preserve"> Clicking the “Help” </w:t>
       </w:r>
       <w:r>
-        <w:t>option shall direct the user to a new page on the website that provides a tutorial on how to use the VCE and VPF. Tbe length of the tutorial shall be no fewer than 150 words and no more than 300 words for each of the VCE and VPF.</w:t>
+        <w:t>option shall direct the user to a new page on the website that provides a tutorial o</w:t>
+      </w:r>
+      <w:r>
+        <w:t>n how to use the VCE and VPF. Th</w:t>
+      </w:r>
+      <w:r>
+        <w:t>e length of the tutorial shall be no fewer than 150 words and no more than 300 words for each of the VCE and VPF.</w:t>
+      </w:r>
+      <w:r>
+        <w:t xml:space="preserve"> </w:t>
+      </w:r>
+      <w:r>
+        <w:t>This requirement can be tested using demonstration to view that</w:t>
+      </w:r>
+      <w:r>
+        <w:t xml:space="preserve"> clicking on “Help” will load a new page that provides a tutorial. </w:t>
       </w:r>
     </w:p>
     <w:p/>
@@ -6796,6 +7101,15 @@
       <w:r>
         <w:t>All VTI web pages other than the main page shall have a clickable button labeled “Exit” or “Home” that returns the user to the VTI main page.</w:t>
       </w:r>
+      <w:r>
+        <w:t xml:space="preserve"> </w:t>
+      </w:r>
+      <w:r>
+        <w:t>This requirement can be tested using demonstration to view that</w:t>
+      </w:r>
+      <w:r>
+        <w:t xml:space="preserve"> the requirement is satisfied. </w:t>
+      </w:r>
     </w:p>
     <w:p/>
     <w:p>
@@ -6808,6 +7122,12 @@
       <w:r>
         <w:t xml:space="preserve"> The website shall store no data related to the user (such as a cookie) other than a user agent string necessary for determining browser compatibility.</w:t>
       </w:r>
+      <w:r>
+        <w:t xml:space="preserve"> </w:t>
+      </w:r>
+      <w:r>
+        <w:t xml:space="preserve">This requirement can be tested using inspection to see that the code does not allow for the data to be stored in any way. </w:t>
+      </w:r>
     </w:p>
     <w:p/>
     <w:p>
@@ -6820,6 +7140,15 @@
       <w:r>
         <w:t xml:space="preserve"> The website shall be compatible with the following web browsers: Firefox 4+, Google Chrome 9+, Opera 12+, Safari 5.1+, Internet Explorer 11+, and Microsoft Edge build 10240+.</w:t>
       </w:r>
+      <w:r>
+        <w:t xml:space="preserve"> </w:t>
+      </w:r>
+      <w:r>
+        <w:t>This requirement can be tested using demonstration to view that</w:t>
+      </w:r>
+      <w:r>
+        <w:t xml:space="preserve"> when the webpage is opened on each web browser, it correctly loads and functions as per all functional requirements listed in this document. </w:t>
+      </w:r>
     </w:p>
     <w:p/>
     <w:p>
@@ -6832,6 +7161,15 @@
       <w:r>
         <w:t xml:space="preserve"> If the user accesses the site with a browser other than one listed in requirement 3.2.1.11, the VTI shall display an error message stating that the user is using an incompatible browser and listing the acceptable browser types.</w:t>
       </w:r>
+      <w:r>
+        <w:t xml:space="preserve"> </w:t>
+      </w:r>
+      <w:r>
+        <w:t>This requirement can be tested using demonstration to view that</w:t>
+      </w:r>
+      <w:r>
+        <w:t xml:space="preserve"> the program reacts the way that the requirement states. </w:t>
+      </w:r>
     </w:p>
     <w:p/>
     <w:p>
@@ -6842,7 +7180,24 @@
         <w:t>5</w:t>
       </w:r>
       <w:r>
-        <w:t xml:space="preserve"> If the user attempts to access the website from a mobile device, the the website shall display an error message stating that WebGL is not supported on mobile devices.</w:t>
+        <w:t xml:space="preserve"> If the user attempts to access the website from a mobile device, the the website shall display an error message stating that </w:t>
+      </w:r>
+      <w:proofErr w:type="spellStart"/>
+      <w:r>
+        <w:t>WebGL</w:t>
+      </w:r>
+      <w:proofErr w:type="spellEnd"/>
+      <w:r>
+        <w:t xml:space="preserve"> is not supported on mobile devices.</w:t>
+      </w:r>
+      <w:r>
+        <w:t xml:space="preserve"> </w:t>
+      </w:r>
+      <w:r>
+        <w:t>This requirement can be tested using demonstration to view that</w:t>
+      </w:r>
+      <w:r>
+        <w:t xml:space="preserve"> the program reacts the way that the requirement states. </w:t>
       </w:r>
     </w:p>
     <w:p/>
@@ -6878,6 +7233,15 @@
       <w:r>
         <w:t>The VCE shall load within 15 seconds and shall display a progress bar indicating the time remaining until loading is complete.</w:t>
       </w:r>
+      <w:r>
+        <w:t xml:space="preserve"> </w:t>
+      </w:r>
+      <w:r>
+        <w:t>This requirement can be tested using demonstration to view that</w:t>
+      </w:r>
+      <w:r>
+        <w:t xml:space="preserve"> the VCE loads in the proper amount of time. </w:t>
+      </w:r>
     </w:p>
     <w:p/>
     <w:p>
@@ -6890,6 +7254,15 @@
       <w:r>
         <w:t>initial state shall be zoomed out such that the entire campus map is displayed in overhead view.</w:t>
       </w:r>
+      <w:r>
+        <w:t xml:space="preserve"> </w:t>
+      </w:r>
+      <w:r>
+        <w:t>This requirement can be tested using demonstration to view that</w:t>
+      </w:r>
+      <w:r>
+        <w:t xml:space="preserve"> the entire campus map is visible in the initial state. </w:t>
+      </w:r>
     </w:p>
     <w:p/>
     <w:p>
@@ -6902,18 +7275,45 @@
       <w:r>
         <w:t>campus to start exploring.</w:t>
       </w:r>
+      <w:r>
+        <w:t xml:space="preserve"> </w:t>
+      </w:r>
+      <w:r>
+        <w:t>This requirement can be tested using demonstration to view that</w:t>
+      </w:r>
+      <w:r>
+        <w:t xml:space="preserve"> a prompt is displayed. </w:t>
+      </w:r>
     </w:p>
     <w:p/>
     <w:p>
       <w:r>
         <w:t>3.2.2.4 After the user double-clicks a location on the map, the system shall zoom to a third-person (3P) street-level view of that part of the map.</w:t>
       </w:r>
+      <w:r>
+        <w:t xml:space="preserve"> </w:t>
+      </w:r>
+      <w:r>
+        <w:t>This requirement can be tested using demonstration to view that</w:t>
+      </w:r>
+      <w:r>
+        <w:t xml:space="preserve"> the program functions as the requirement states. </w:t>
+      </w:r>
     </w:p>
     <w:p/>
     <w:p>
       <w:r>
         <w:t>3.2.2.5 If the user clicks a non-walkable area of the campus (any area other than a sidewalk or other walkway, road, parking lot, or grass), the system shall either zoom in to the closest walkable location; alternatively, the system shall display a message informing the user that an invalid location was chosen and prompt the user to click a walkable location.</w:t>
       </w:r>
+      <w:r>
+        <w:t xml:space="preserve"> </w:t>
+      </w:r>
+      <w:r>
+        <w:t>This requirement can be tested using demonstration to view that</w:t>
+      </w:r>
+      <w:r>
+        <w:t xml:space="preserve"> the user is only able to walk on a walkable location. </w:t>
+      </w:r>
     </w:p>
     <w:p/>
     <w:p>
@@ -6926,6 +7326,15 @@
       <w:r>
         <w:t xml:space="preserve"> The user’s avatar shall take the form of the UMBC mascot, the Chesapeake Bay Retriever True Grit.</w:t>
       </w:r>
+      <w:r>
+        <w:t xml:space="preserve"> </w:t>
+      </w:r>
+      <w:r>
+        <w:t>This requirement can be tested using demonstration to view that</w:t>
+      </w:r>
+      <w:r>
+        <w:t xml:space="preserve"> the avatar is in the form of UMBC’s mascot. </w:t>
+      </w:r>
     </w:p>
     <w:p/>
     <w:p>
@@ -6938,19 +7347,42 @@
       <w:r>
         <w:t xml:space="preserve"> When in 3P mode, the system shall provide a method of shifting to first-person (1P) mode, and the system shall provide a text box informing the user how to shift to this mode. </w:t>
       </w:r>
+      <w:r>
+        <w:t>This requirement can be tested using demonstration to view that</w:t>
+      </w:r>
+      <w:r>
+        <w:t xml:space="preserve"> program functions as the requirement states. </w:t>
+      </w:r>
     </w:p>
     <w:p/>
     <w:p>
       <w:r>
         <w:t>3.2.2.8 The user shall be able to advance through the 3D rendering of the map by pressing the up, down, left, and right arrow keys on the keyboard or by double clicking a location in the distance.</w:t>
       </w:r>
+      <w:r>
+        <w:t xml:space="preserve"> </w:t>
+      </w:r>
+      <w:r>
+        <w:t>This requirement can be tested using demonstration to view that</w:t>
+      </w:r>
+      <w:r>
+        <w:t xml:space="preserve"> the user is able to move through the 3D rendering of the map in the correct direction as arrow key pressed or location double clicked. </w:t>
+      </w:r>
     </w:p>
     <w:p/>
     <w:p>
       <w:r>
-        <w:lastRenderedPageBreak/>
         <w:t>3.2.2.9 The campus buildings shall have labels visible to the user when approached from any direction.</w:t>
       </w:r>
+      <w:r>
+        <w:t xml:space="preserve"> </w:t>
+      </w:r>
+      <w:r>
+        <w:t>This requirement can be tested using demonstration to view that</w:t>
+      </w:r>
+      <w:r>
+        <w:t xml:space="preserve"> the campus buildings have the labels and that they are visible. </w:t>
+      </w:r>
     </w:p>
     <w:p/>
     <w:p>
@@ -6958,7 +7390,22 @@
         <w:t xml:space="preserve">3.2.2.10 When in 1P or 3P mode, the system shall display </w:t>
       </w:r>
       <w:r>
-        <w:t>an inset overhead view map showing the user’s currrent location.</w:t>
+        <w:t xml:space="preserve">an inset overhead view map showing the user’s </w:t>
+      </w:r>
+      <w:r>
+        <w:t>current</w:t>
+      </w:r>
+      <w:r>
+        <w:t xml:space="preserve"> location.</w:t>
+      </w:r>
+      <w:r>
+        <w:t xml:space="preserve"> </w:t>
+      </w:r>
+      <w:r>
+        <w:t>This requirement can be tested using demonstration to view that</w:t>
+      </w:r>
+      <w:r>
+        <w:t xml:space="preserve"> the overhead map is displayed. </w:t>
       </w:r>
     </w:p>
     <w:p>
@@ -7055,6 +7502,7 @@
     <w:p/>
     <w:p>
       <w:r>
+        <w:lastRenderedPageBreak/>
         <w:t xml:space="preserve">3.2.3.1 </w:t>
       </w:r>
       <w:r>
@@ -7062,6 +7510,15 @@
       </w:r>
       <w:r>
         <w:t>the user to identify as a student, faculty, or visitor.</w:t>
+      </w:r>
+      <w:r>
+        <w:t xml:space="preserve"> </w:t>
+      </w:r>
+      <w:r>
+        <w:t>This requirement can be tested using demonstration to view that</w:t>
+      </w:r>
+      <w:r>
+        <w:t xml:space="preserve"> the prompt is displayed and has the correct options. </w:t>
       </w:r>
     </w:p>
     <w:p/>
@@ -7079,24 +7536,14 @@
       <w:r>
         <w:t xml:space="preserve">Table </w:t>
       </w:r>
-      <w:r>
-        <w:fldChar w:fldCharType="begin"/>
-      </w:r>
-      <w:r>
-        <w:instrText xml:space="preserve"> SEQ Table \* ARABIC </w:instrText>
-      </w:r>
-      <w:r>
-        <w:fldChar w:fldCharType="separate"/>
-      </w:r>
-      <w:r>
-        <w:rPr>
-          <w:noProof/>
-        </w:rPr>
-        <w:t>1</w:t>
-      </w:r>
-      <w:r>
-        <w:fldChar w:fldCharType="end"/>
-      </w:r>
+      <w:fldSimple w:instr=" SEQ Table \* ARABIC ">
+        <w:r>
+          <w:rPr>
+            <w:noProof/>
+          </w:rPr>
+          <w:t>1</w:t>
+        </w:r>
+      </w:fldSimple>
       <w:r>
         <w:t xml:space="preserve"> Student Parking Permit Types</w:t>
       </w:r>
@@ -7241,25 +7688,16 @@
     <w:p/>
     <w:p>
       <w:r>
-        <w:t>3.2.3.</w:t>
-      </w:r>
-      <w:r>
-        <w:t>3</w:t>
-      </w:r>
-      <w:r>
-        <w:t xml:space="preserve"> If the user selects the </w:t>
-      </w:r>
-      <w:r>
-        <w:t>faculty</w:t>
-      </w:r>
-      <w:r>
-        <w:t xml:space="preserve"> option, the VPF shall prompt the user to identify the type of </w:t>
-      </w:r>
-      <w:r>
-        <w:t>faculty</w:t>
-      </w:r>
-      <w:r>
-        <w:t xml:space="preserve"> parking permit possessed. The options for the permit shall be displayed in two parts: a letter in white font within a colored circle, and the name of the type of permit. The options shall be as displayed in the table below:</w:t>
+        <w:t>This requirement can be tested using demonstration to view that</w:t>
+      </w:r>
+      <w:r>
+        <w:t xml:space="preserve"> the correct options are displayed in the correct format as stated in the requirement. </w:t>
+      </w:r>
+    </w:p>
+    <w:p/>
+    <w:p>
+      <w:r>
+        <w:t>3.2.3.3 If the user selects the faculty option, the VPF shall prompt the user to identify the type of faculty parking permit possessed. The options for the permit shall be displayed in two parts: a letter in white font within a colored circle, and the name of the type of permit. The options shall be as displayed in the table below:</w:t>
       </w:r>
     </w:p>
     <w:p/>
@@ -7318,16 +7756,7 @@
           </w:tcPr>
           <w:p>
             <w:r>
-              <w:t>‘</w:t>
-            </w:r>
-            <w:r>
-              <w:t>D</w:t>
-            </w:r>
-            <w:r>
-              <w:t xml:space="preserve">’, </w:t>
-            </w:r>
-            <w:r>
-              <w:t>purple</w:t>
+              <w:t>‘D’, purple</w:t>
             </w:r>
           </w:p>
         </w:tc>
@@ -7349,16 +7778,7 @@
           </w:tcPr>
           <w:p>
             <w:r>
-              <w:t>‘</w:t>
-            </w:r>
-            <w:r>
-              <w:t>E</w:t>
-            </w:r>
-            <w:r>
-              <w:t xml:space="preserve">’, </w:t>
-            </w:r>
-            <w:r>
-              <w:t>purple</w:t>
+              <w:t>‘E’, purple</w:t>
             </w:r>
           </w:p>
         </w:tc>
@@ -7377,19 +7797,13 @@
     <w:p/>
     <w:p>
       <w:r>
-        <w:t xml:space="preserve">3.2.3.4 Both menus described in requirements </w:t>
-      </w:r>
-      <w:r>
-        <w:t>3.2.3.2</w:t>
-      </w:r>
-      <w:r>
-        <w:t xml:space="preserve"> and </w:t>
-      </w:r>
-      <w:r>
-        <w:t>3.2.3.</w:t>
-      </w:r>
-      <w:r>
-        <w:t xml:space="preserve">3 shall also include an option, “I don’t have a permit.” If the user selects this option, the VPF shall display a message telling the user </w:t>
+        <w:t xml:space="preserve">This requirement can be tested using demonstration to view that the correct options are displayed in the correct format as stated in the requirement. </w:t>
+      </w:r>
+    </w:p>
+    <w:p/>
+    <w:p>
+      <w:r>
+        <w:t xml:space="preserve">3.2.3.4 Both menus described in requirements 3.2.3.2 and 3.2.3.3 shall also include an option, “I don’t have a permit.” If the user selects this option, the VPF shall display a message telling the user </w:t>
       </w:r>
       <w:r>
         <w:t>that current faculty and students can</w:t>
@@ -7400,6 +7814,15 @@
       <w:r>
         <w:t xml:space="preserve"> Additionally, the VPF shall display an option allowing the user to “See Paid Parking Options.”</w:t>
       </w:r>
+      <w:r>
+        <w:t xml:space="preserve"> </w:t>
+      </w:r>
+      <w:r>
+        <w:t xml:space="preserve">This requirement can be tested using demonstration to view that </w:t>
+      </w:r>
+      <w:r>
+        <w:t>the display message is displayed with the hyperlink as well as giving the user to choose the option “See Paid Parking Options”.</w:t>
+      </w:r>
     </w:p>
     <w:p/>
     <w:p>
@@ -7409,10 +7832,20 @@
       <w:r>
         <w:t>After successfully selecting a permit type, the VPF shall prompt the user to select a destination building. The VPF will present a drop-down menu with the 25 buildings identified in requirement 3.2.4.4 below. Additionally, the VPF shall allow the user to select a building by clicking it on the map.</w:t>
       </w:r>
+      <w:r>
+        <w:t xml:space="preserve"> </w:t>
+      </w:r>
+      <w:r>
+        <w:t>This requirement can be tested using demonstration to view that</w:t>
+      </w:r>
+      <w:r>
+        <w:t xml:space="preserve"> a drop-down menu of buildings is displayed and that the user can select a building. </w:t>
+      </w:r>
     </w:p>
     <w:p/>
     <w:p>
       <w:r>
+        <w:lastRenderedPageBreak/>
         <w:t xml:space="preserve">3.2.3.6 </w:t>
       </w:r>
       <w:r>
@@ -7443,11 +7876,28 @@
         <w:t>on the map where the user can park based on the user’s parking permit.</w:t>
       </w:r>
       <w:r>
-        <w:t xml:space="preserve"> Additionally, the VPF shall identify </w:t>
-      </w:r>
-      <w:r>
-        <w:lastRenderedPageBreak/>
-        <w:t>the closest parking lot to the desination building where the user is allowed to park. This closest lot shall be highlighted in a different color from the other lots and shall be labeled “Recommend Parking Lot.”</w:t>
+        <w:t xml:space="preserve"> Additionally, the VPF shall identify the closest parking lot to the </w:t>
+      </w:r>
+      <w:r>
+        <w:t>destination</w:t>
+      </w:r>
+      <w:r>
+        <w:t xml:space="preserve"> building where the user is allowed to park. This closest lot shall be highlighted in a different color from the other lots and shall be labeled “Recommend</w:t>
+      </w:r>
+      <w:r>
+        <w:t>ed</w:t>
+      </w:r>
+      <w:r>
+        <w:t xml:space="preserve"> Parking Lot.”</w:t>
+      </w:r>
+      <w:r>
+        <w:t xml:space="preserve"> </w:t>
+      </w:r>
+      <w:r>
+        <w:t>This requirement can be tested using demonstration to view that</w:t>
+      </w:r>
+      <w:r>
+        <w:t xml:space="preserve"> the correct parking lots are highlighted based on the permit selected in requirement 3.2.3.2 or 3.2.3.3 and that the parking lot highlighted a different color is the one closest to the destination building selected in requirement 3.2.3.5.</w:t>
       </w:r>
     </w:p>
     <w:p/>
@@ -7458,30 +7908,45 @@
       <w:r>
         <w:t>If the user selects the “Visitor” option, then the VPF shall present a menu with the options, “Special Event Parking” and “Paid Parking Options.”</w:t>
       </w:r>
+      <w:r>
+        <w:t xml:space="preserve"> </w:t>
+      </w:r>
+      <w:r>
+        <w:t>This requirement can be tested using demonstration to view that</w:t>
+      </w:r>
+      <w:r>
+        <w:t xml:space="preserve"> if the “Visitor” option is selected, the user is presented a menu with the two options listed in this requirement. </w:t>
+      </w:r>
     </w:p>
     <w:p/>
     <w:p>
       <w:r>
         <w:t>3.2.3.8 If the user selects “Special Event Parking,” the VPF shall highlight the stadium lot.</w:t>
       </w:r>
+      <w:r>
+        <w:t xml:space="preserve"> </w:t>
+      </w:r>
+      <w:r>
+        <w:t>This requirement can be tested using demonstration to view that</w:t>
+      </w:r>
+      <w:r>
+        <w:t xml:space="preserve"> the stadium lot is highlighted if the user selects “Special Event Parking”.</w:t>
+      </w:r>
     </w:p>
     <w:p/>
     <w:p>
       <w:r>
-        <w:t xml:space="preserve">3.2.3.9 If the user selects “Paid Parking Options” in requirements 3.2.3.8 or 3.2.3.4, the </w:t>
-      </w:r>
-      <w:r>
-        <w:t>VPF shall prompt the user to select a destination building. The VPF will present a drop-down menu with the 25 buildings identified in requirement 3.2.4.4 below</w:t>
-      </w:r>
-      <w:r>
-        <w:t>, as well as a “No specific building” option</w:t>
-      </w:r>
-      <w:r>
-        <w:t>. Additionally, the VPF shall allow the user to select a building by clicking it on the map.</w:t>
+        <w:t xml:space="preserve">3.2.3.9 If the user selects “Paid Parking Options” in requirements 3.2.3.8 or 3.2.3.4, the VPF shall prompt the user to select a destination building. The VPF will present a drop-down menu with the 25 buildings identified in requirement 3.2.4.4 below, as well as a “No specific building” option. Additionally, the VPF shall allow the user to select a building by clicking it on the map. </w:t>
+      </w:r>
+      <w:r>
+        <w:t>This requirement can be tested using demonstration to view that</w:t>
       </w:r>
       <w:r>
         <w:t xml:space="preserve"> </w:t>
       </w:r>
+      <w:r>
+        <w:t>the user is given a drop-down menu to select a building as well as the “No specific building” option.</w:t>
+      </w:r>
     </w:p>
     <w:p/>
     <w:p>
@@ -7489,10 +7954,26 @@
         <w:t>3.2.3.10 Once the user selects an option under requirement 3.2.3.9, t</w:t>
       </w:r>
       <w:r>
-        <w:t>he VPF shall then highlight all the paid parking lots on campus, and if the user selected a building, it shall highlight the closest paid parking option to that buildling in a different color and that lot shall be labeled “Recommended Parking Lot.”</w:t>
-      </w:r>
-      <w:bookmarkStart w:id="18" w:name="_GoBack"/>
-      <w:bookmarkEnd w:id="18"/>
+        <w:t xml:space="preserve">he VPF shall then highlight all the paid parking lots on campus, and if the user selected a building, it shall highlight the closest paid parking option to that </w:t>
+      </w:r>
+      <w:r>
+        <w:t>building</w:t>
+      </w:r>
+      <w:r>
+        <w:t xml:space="preserve"> in a different color and that lot shall be labeled “Recommended Parking Lot.”</w:t>
+      </w:r>
+      <w:r>
+        <w:t xml:space="preserve"> </w:t>
+      </w:r>
+      <w:r>
+        <w:t>This requirement can be tested using demonstration to view that</w:t>
+      </w:r>
+      <w:r>
+        <w:t xml:space="preserve"> </w:t>
+      </w:r>
+      <w:r>
+        <w:t xml:space="preserve">all of the paid parking lots on campus are highlighted and the closest one to the building selected, if a building was selected, is highlighted a different color. </w:t>
+      </w:r>
     </w:p>
     <w:p/>
     <w:p>
@@ -7507,7 +7988,7 @@
           <w:szCs w:val="27"/>
         </w:rPr>
       </w:pPr>
-      <w:bookmarkStart w:id="19" w:name="_Toc528185093"/>
+      <w:bookmarkStart w:id="18" w:name="_Toc528185093"/>
       <w:r>
         <w:rPr>
           <w:b/>
@@ -7535,7 +8016,7 @@
         </w:rPr>
         <w:t xml:space="preserve"> Virtual Unity Engine CSCI (VUE)</w:t>
       </w:r>
-      <w:bookmarkEnd w:id="19"/>
+      <w:bookmarkEnd w:id="18"/>
     </w:p>
     <w:p/>
     <w:p>
@@ -7545,6 +8026,21 @@
       <w:r>
         <w:t xml:space="preserve"> Unity Personal version 2018.2.13.</w:t>
       </w:r>
+      <w:r>
+        <w:t xml:space="preserve"> </w:t>
+      </w:r>
+      <w:r>
+        <w:t xml:space="preserve">This requirement can be tested using </w:t>
+      </w:r>
+      <w:r>
+        <w:t>inspection</w:t>
+      </w:r>
+      <w:r>
+        <w:t xml:space="preserve"> to view that</w:t>
+      </w:r>
+      <w:r>
+        <w:t xml:space="preserve"> the correct Unity Personal is used. </w:t>
+      </w:r>
     </w:p>
     <w:p/>
     <w:p>
@@ -7554,11 +8050,41 @@
       <w:r>
         <w:t>use UMBC campus map data from OSM as the basis for its map.</w:t>
       </w:r>
+      <w:r>
+        <w:t xml:space="preserve"> </w:t>
+      </w:r>
+      <w:r>
+        <w:t xml:space="preserve">This requirement can be tested using </w:t>
+      </w:r>
+      <w:r>
+        <w:t>inspection</w:t>
+      </w:r>
+      <w:r>
+        <w:t xml:space="preserve"> to view that</w:t>
+      </w:r>
+      <w:r>
+        <w:t xml:space="preserve"> the map data is from OSM. </w:t>
+      </w:r>
     </w:p>
     <w:p/>
     <w:p>
       <w:r>
         <w:t>3.2.4.3. The VUE shall enhance the basic OSM map by importing models and textures obtained from the UMBC GIS office for 25 campus buildings.</w:t>
+      </w:r>
+      <w:r>
+        <w:t xml:space="preserve"> </w:t>
+      </w:r>
+      <w:r>
+        <w:t xml:space="preserve">This requirement can be tested using </w:t>
+      </w:r>
+      <w:r>
+        <w:t>inspection</w:t>
+      </w:r>
+      <w:r>
+        <w:t xml:space="preserve"> to view that</w:t>
+      </w:r>
+      <w:r>
+        <w:t xml:space="preserve"> the OSM map is enhanced by imported models and textures. </w:t>
       </w:r>
     </w:p>
     <w:p/>
@@ -7580,6 +8106,7 @@
         <w:rPr>
           <w:rFonts w:ascii="Times New Roman" w:hAnsi="Times New Roman" w:cs="Times New Roman"/>
         </w:rPr>
+        <w:lastRenderedPageBreak/>
         <w:t xml:space="preserve">Table </w:t>
       </w:r>
       <w:r>
@@ -7941,8 +8468,13 @@
             <w:tcW w:w="5009" w:type="dxa"/>
           </w:tcPr>
           <w:p>
-            <w:r>
-              <w:t>Meyerhoff Chemistry Building</w:t>
+            <w:proofErr w:type="spellStart"/>
+            <w:r>
+              <w:t>Meyerhoff</w:t>
+            </w:r>
+            <w:proofErr w:type="spellEnd"/>
+            <w:r>
+              <w:t xml:space="preserve"> Chemistry Building</w:t>
             </w:r>
           </w:p>
         </w:tc>
@@ -7951,9 +8483,11 @@
             <w:tcW w:w="1756" w:type="dxa"/>
           </w:tcPr>
           <w:p>
+            <w:proofErr w:type="spellStart"/>
             <w:r>
               <w:t>Meyerhoff</w:t>
             </w:r>
+            <w:proofErr w:type="spellEnd"/>
           </w:p>
         </w:tc>
       </w:tr>
@@ -7964,7 +8498,6 @@
           </w:tcPr>
           <w:p>
             <w:r>
-              <w:lastRenderedPageBreak/>
               <w:t>Performing Arts and Humanities Building</w:t>
             </w:r>
           </w:p>
@@ -8226,10 +8759,42 @@
     <w:p/>
     <w:p>
       <w:r>
+        <w:t xml:space="preserve">This requirement can be tested using </w:t>
+      </w:r>
+      <w:r>
+        <w:t>inspection</w:t>
+      </w:r>
+      <w:r>
+        <w:t xml:space="preserve"> to view that</w:t>
+      </w:r>
+      <w:r>
+        <w:t xml:space="preserve"> the buildings are programmed to have the correct names and abbreviations. </w:t>
+      </w:r>
+    </w:p>
+    <w:p/>
+    <w:p>
+      <w:r>
         <w:t>3.2.4.5 When in overhead view, the map shall display the a</w:t>
       </w:r>
       <w:r>
-        <w:t>bbreviated building name from Table 1 above; mousing over the building shall display the full name of the building.</w:t>
+        <w:t xml:space="preserve">bbreviated building name from Table 1 above; </w:t>
+      </w:r>
+      <w:proofErr w:type="spellStart"/>
+      <w:r>
+        <w:t>mousing</w:t>
+      </w:r>
+      <w:proofErr w:type="spellEnd"/>
+      <w:r>
+        <w:t xml:space="preserve"> over the building shall display the full name of the building.</w:t>
+      </w:r>
+      <w:r>
+        <w:t xml:space="preserve"> </w:t>
+      </w:r>
+      <w:r>
+        <w:t>This requirement can be tested using demonstration to view that</w:t>
+      </w:r>
+      <w:r>
+        <w:t xml:space="preserve"> the building displays the abbreviated name and the full name when expected. </w:t>
       </w:r>
     </w:p>
     <w:p/>
@@ -8237,6 +8802,15 @@
       <w:r>
         <w:t>3.2.4.6 When in 1P or 3P mode, the map shall display the full name of the building when approached by the user from any direction.</w:t>
       </w:r>
+      <w:r>
+        <w:t xml:space="preserve"> </w:t>
+      </w:r>
+      <w:r>
+        <w:t>This requirement can be tested using demonstration to view that</w:t>
+      </w:r>
+      <w:r>
+        <w:t xml:space="preserve"> the abbreviated name is displayed until the building is approached by the user and then the full name is displayed. </w:t>
+      </w:r>
     </w:p>
     <w:p/>
     <w:p>
@@ -8246,17 +8820,63 @@
       <w:r>
         <w:t>campus buildings.</w:t>
       </w:r>
+      <w:r>
+        <w:t xml:space="preserve"> </w:t>
+      </w:r>
+      <w:r>
+        <w:t xml:space="preserve">This requirement can be tested using </w:t>
+      </w:r>
+      <w:r>
+        <w:t>inspection</w:t>
+      </w:r>
+      <w:r>
+        <w:t xml:space="preserve"> to view that</w:t>
+      </w:r>
+      <w:r>
+        <w:t xml:space="preserve"> the code creates the correct sizes of the buildings.</w:t>
+      </w:r>
     </w:p>
     <w:p/>
     <w:p>
       <w:r>
+        <w:lastRenderedPageBreak/>
         <w:t>3.2.4.8 While in 1P or 3P mode, the VUE camera view shall remain behind the user at all times and shall not pass through the exterior of buildings.</w:t>
       </w:r>
+      <w:r>
+        <w:t xml:space="preserve"> </w:t>
+      </w:r>
+      <w:r>
+        <w:t>This requirement can be tested using demonstration to view that</w:t>
+      </w:r>
+      <w:r>
+        <w:t xml:space="preserve"> the VUE camera follows all of the requirements listed in this step. </w:t>
+      </w:r>
     </w:p>
     <w:p/>
     <w:p>
       <w:r>
-        <w:t>3.2.4.9 The VUE shall only allow the user to move on areas of the map defined as sidewalks, campus walkways, roads, parking lots, and grass. If the user tries to move into any other area, the user’s avatar shall continue to display walking motion but no forward progress shall occur.</w:t>
+        <w:t xml:space="preserve">3.2.4.9 The VUE shall only allow the user to move on </w:t>
+      </w:r>
+      <w:r>
+        <w:t xml:space="preserve">“walkable </w:t>
+      </w:r>
+      <w:r>
+        <w:t>areas</w:t>
+      </w:r>
+      <w:r>
+        <w:t>”</w:t>
+      </w:r>
+      <w:r>
+        <w:t xml:space="preserve"> of the map defined as sidewalks, campus walkways, roads, parking lots, and grass. If the user tries to move into any other area, the user’s avatar shall continue to display walking motion but no forward progress shall occur.</w:t>
+      </w:r>
+      <w:r>
+        <w:t xml:space="preserve"> </w:t>
+      </w:r>
+      <w:r>
+        <w:t>This requirement can be tested using demonstration to view that</w:t>
+      </w:r>
+      <w:r>
+        <w:t xml:space="preserve"> when the player is walkable areas of the map, the avatar will continue to move but if the player is not on a walkable area then the avatar will not advance. </w:t>
       </w:r>
     </w:p>
     <w:p/>
@@ -8264,11 +8884,34 @@
       <w:r>
         <w:t>3.2.4.10 In addition to the campus buildings, the VUE custom map shall also display grassy areas, roads, pavement, sidewalks, and paths that match the actual UMBC campus.</w:t>
       </w:r>
+      <w:r>
+        <w:t xml:space="preserve"> </w:t>
+      </w:r>
+      <w:r>
+        <w:t>This requirement can be tested using demonstration to view that</w:t>
+      </w:r>
+      <w:r>
+        <w:t xml:space="preserve"> the colors and textures match that of the UMBC campus. </w:t>
+      </w:r>
     </w:p>
     <w:p/>
     <w:p>
       <w:r>
         <w:t>3.2.4.11 The VUE shall display the lot numbers of all parking lots, as well as an icon with a letter within a colored circle as noted in requirements 3.2.3.2 and 3.2.3.3 that indicates which permit types allow parking in that lot.</w:t>
+      </w:r>
+      <w:r>
+        <w:t xml:space="preserve"> </w:t>
+      </w:r>
+      <w:r>
+        <w:t>This requirement can be tested using demonstration to view that</w:t>
+      </w:r>
+      <w:r>
+        <w:t xml:space="preserve"> each parking lot displays the number and parking permit colored circle and</w:t>
+      </w:r>
+      <w:bookmarkStart w:id="19" w:name="_GoBack"/>
+      <w:bookmarkEnd w:id="19"/>
+      <w:r>
+        <w:t xml:space="preserve"> letter. </w:t>
       </w:r>
     </w:p>
     <w:p/>
@@ -8821,7 +9464,15 @@
     <w:p/>
     <w:p>
       <w:r>
-        <w:t>The VT2 system shall comply with the standards described in section 1.3. Additionally, The VT2 system shall comply with the UMBC Style Guide (https://styleguide.umbc.edu/) with regard to the use of the UMBC name and logo.</w:t>
+        <w:t>The VT2 system shall comply with the standards described in section 1.3. Additionally, The VT2 system shall comply with the UMBC Style Guide (https://</w:t>
+      </w:r>
+      <w:proofErr w:type="spellStart"/>
+      <w:r>
+        <w:t>styleguide.umbc.edu</w:t>
+      </w:r>
+      <w:proofErr w:type="spellEnd"/>
+      <w:r>
+        <w:t>/) with regard to the use of the UMBC name and logo.</w:t>
       </w:r>
     </w:p>
     <w:p/>
@@ -8923,7 +9574,15 @@
     <w:p/>
     <w:p>
       <w:r>
-        <w:t xml:space="preserve">While the customer shall have responsibility for maintaining the server on which the software resides atfter testing and acceptance, the development team shall provide technical support for problems encountered with the software via the Jira ticketing system, email, and live chat. </w:t>
+        <w:t xml:space="preserve">While the customer shall have responsibility for maintaining the server on which the software resides </w:t>
+      </w:r>
+      <w:proofErr w:type="spellStart"/>
+      <w:r>
+        <w:t>atfter</w:t>
+      </w:r>
+      <w:proofErr w:type="spellEnd"/>
+      <w:r>
+        <w:t xml:space="preserve"> testing and acceptance, the development team shall provide technical support for problems encountered with the software via the Jira ticketing system, email, and live chat. </w:t>
       </w:r>
       <w:r>
         <w:t xml:space="preserve">The technical support team shall respond to all requests within one business day. </w:t>
@@ -8957,13 +9616,16 @@
     <w:p/>
     <w:p>
       <w:r>
-        <w:t xml:space="preserve">Use of the Unity engine within the VT2 system shall comply with the requirements of Unity Technologies’ licensing policy. Specifically, the VT2 system shall initially use a free unity license for students and in-class instruction as described on the Unity website at </w:t>
-      </w:r>
-      <w:r>
-        <w:t>https://store.unity.com/education</w:t>
-      </w:r>
-      <w:r>
-        <w:t xml:space="preserve">. </w:t>
+        <w:lastRenderedPageBreak/>
+        <w:t>Use of the Unity engine within the VT2 system shall comply with the requirements of Unity Technologies’ licensing policy. Specifically, the VT2 system shall initially use a free unity license for students and in-class instruction as described on the Unity website at https://</w:t>
+      </w:r>
+      <w:proofErr w:type="spellStart"/>
+      <w:r>
+        <w:t>store.unity.com</w:t>
+      </w:r>
+      <w:proofErr w:type="spellEnd"/>
+      <w:r>
+        <w:t xml:space="preserve">/education. </w:t>
       </w:r>
       <w:r>
         <w:t>Once testing and acceptance is complete and UMBC incorporates the system into its</w:t>
@@ -9006,7 +9668,23 @@
         <w:t xml:space="preserve">e system shall be packaged </w:t>
       </w:r>
       <w:r>
-        <w:t>as a single compressed file containing binaries, executables, and source code for the web application and all files necessary to install the customized unity engine. Additionally, the file shall contain a README with information about how to install and run the software on a web server. Initially, the development team shall have responsibility for maintaning the server on which the software runs. Aftter completion of acceptance and verification, the development team shall transfer responsibility for the server to the customer.</w:t>
+        <w:t xml:space="preserve">as a single compressed file containing binaries, executables, and source code for the web application and all files necessary to install the customized unity engine. Additionally, the file shall contain a README with information about how to install and run the software on a web server. Initially, the development team shall have responsibility for </w:t>
+      </w:r>
+      <w:proofErr w:type="spellStart"/>
+      <w:r>
+        <w:t>maintaning</w:t>
+      </w:r>
+      <w:proofErr w:type="spellEnd"/>
+      <w:r>
+        <w:t xml:space="preserve"> the server on which the software runs. </w:t>
+      </w:r>
+      <w:proofErr w:type="spellStart"/>
+      <w:r>
+        <w:t>Aftter</w:t>
+      </w:r>
+      <w:proofErr w:type="spellEnd"/>
+      <w:r>
+        <w:t xml:space="preserve"> completion of acceptance and verification, the development team shall transfer responsibility for the server to the customer.</w:t>
       </w:r>
     </w:p>
     <w:p/>
@@ -9089,6 +9767,484 @@
         <w:contextualSpacing/>
         <w:outlineLvl w:val="0"/>
         <w:rPr>
+          <w:bCs/>
+          <w:kern w:val="36"/>
+          <w:szCs w:val="48"/>
+        </w:rPr>
+      </w:pPr>
+    </w:p>
+    <w:p>
+      <w:pPr>
+        <w:spacing w:before="100" w:beforeAutospacing="1" w:after="100" w:afterAutospacing="1"/>
+        <w:contextualSpacing/>
+        <w:outlineLvl w:val="0"/>
+        <w:rPr>
+          <w:bCs/>
+          <w:kern w:val="36"/>
+          <w:szCs w:val="48"/>
+        </w:rPr>
+      </w:pPr>
+      <w:r>
+        <w:rPr>
+          <w:bCs/>
+          <w:kern w:val="36"/>
+          <w:szCs w:val="48"/>
+        </w:rPr>
+        <w:t>The requirements shall be verified by either Demonstration (D), Test (T), Analysis (A), Inspection (I), or Special (S)</w:t>
+      </w:r>
+      <w:r>
+        <w:rPr>
+          <w:bCs/>
+          <w:kern w:val="36"/>
+          <w:szCs w:val="48"/>
+        </w:rPr>
+        <w:t xml:space="preserve">. </w:t>
+      </w:r>
+      <w:r>
+        <w:rPr>
+          <w:bCs/>
+          <w:kern w:val="36"/>
+          <w:szCs w:val="48"/>
+        </w:rPr>
+        <w:t>The chart below explains each type of verification. The verifications and explanations are included in each requirement in section 3.2</w:t>
+      </w:r>
+    </w:p>
+    <w:p>
+      <w:pPr>
+        <w:spacing w:before="100" w:beforeAutospacing="1" w:after="100" w:afterAutospacing="1"/>
+        <w:contextualSpacing/>
+        <w:outlineLvl w:val="0"/>
+        <w:rPr>
+          <w:bCs/>
+          <w:kern w:val="36"/>
+          <w:szCs w:val="48"/>
+        </w:rPr>
+      </w:pPr>
+    </w:p>
+    <w:tbl>
+      <w:tblPr>
+        <w:tblStyle w:val="GridTable4-Accent1"/>
+        <w:tblW w:w="0" w:type="auto"/>
+        <w:tblLook w:val="04A0" w:firstRow="1" w:lastRow="0" w:firstColumn="1" w:lastColumn="0" w:noHBand="0" w:noVBand="1"/>
+      </w:tblPr>
+      <w:tblGrid>
+        <w:gridCol w:w="3325"/>
+        <w:gridCol w:w="6025"/>
+      </w:tblGrid>
+      <w:tr>
+        <w:trPr>
+          <w:cnfStyle w:val="100000000000" w:firstRow="1" w:lastRow="0" w:firstColumn="0" w:lastColumn="0" w:oddVBand="0" w:evenVBand="0" w:oddHBand="0" w:evenHBand="0" w:firstRowFirstColumn="0" w:firstRowLastColumn="0" w:lastRowFirstColumn="0" w:lastRowLastColumn="0"/>
+        </w:trPr>
+        <w:tc>
+          <w:tcPr>
+            <w:cnfStyle w:val="001000000000" w:firstRow="0" w:lastRow="0" w:firstColumn="1" w:lastColumn="0" w:oddVBand="0" w:evenVBand="0" w:oddHBand="0" w:evenHBand="0" w:firstRowFirstColumn="0" w:firstRowLastColumn="0" w:lastRowFirstColumn="0" w:lastRowLastColumn="0"/>
+            <w:tcW w:w="3325" w:type="dxa"/>
+          </w:tcPr>
+          <w:p>
+            <w:pPr>
+              <w:spacing w:before="100" w:beforeAutospacing="1" w:after="100" w:afterAutospacing="1"/>
+              <w:contextualSpacing/>
+              <w:outlineLvl w:val="0"/>
+              <w:rPr>
+                <w:bCs w:val="0"/>
+                <w:kern w:val="36"/>
+                <w:szCs w:val="48"/>
+              </w:rPr>
+            </w:pPr>
+            <w:r>
+              <w:rPr>
+                <w:bCs w:val="0"/>
+                <w:kern w:val="36"/>
+                <w:szCs w:val="48"/>
+              </w:rPr>
+              <w:t>Qualification Method</w:t>
+            </w:r>
+          </w:p>
+        </w:tc>
+        <w:tc>
+          <w:tcPr>
+            <w:tcW w:w="6025" w:type="dxa"/>
+          </w:tcPr>
+          <w:p>
+            <w:pPr>
+              <w:spacing w:before="100" w:beforeAutospacing="1" w:after="100" w:afterAutospacing="1"/>
+              <w:contextualSpacing/>
+              <w:outlineLvl w:val="0"/>
+              <w:cnfStyle w:val="100000000000" w:firstRow="1" w:lastRow="0" w:firstColumn="0" w:lastColumn="0" w:oddVBand="0" w:evenVBand="0" w:oddHBand="0" w:evenHBand="0" w:firstRowFirstColumn="0" w:firstRowLastColumn="0" w:lastRowFirstColumn="0" w:lastRowLastColumn="0"/>
+              <w:rPr>
+                <w:bCs w:val="0"/>
+                <w:kern w:val="36"/>
+                <w:szCs w:val="48"/>
+              </w:rPr>
+            </w:pPr>
+            <w:r>
+              <w:rPr>
+                <w:bCs w:val="0"/>
+                <w:kern w:val="36"/>
+                <w:szCs w:val="48"/>
+              </w:rPr>
+              <w:t>Explanation</w:t>
+            </w:r>
+          </w:p>
+        </w:tc>
+      </w:tr>
+      <w:tr>
+        <w:trPr>
+          <w:cnfStyle w:val="000000100000" w:firstRow="0" w:lastRow="0" w:firstColumn="0" w:lastColumn="0" w:oddVBand="0" w:evenVBand="0" w:oddHBand="1" w:evenHBand="0" w:firstRowFirstColumn="0" w:firstRowLastColumn="0" w:lastRowFirstColumn="0" w:lastRowLastColumn="0"/>
+        </w:trPr>
+        <w:tc>
+          <w:tcPr>
+            <w:cnfStyle w:val="001000000000" w:firstRow="0" w:lastRow="0" w:firstColumn="1" w:lastColumn="0" w:oddVBand="0" w:evenVBand="0" w:oddHBand="0" w:evenHBand="0" w:firstRowFirstColumn="0" w:firstRowLastColumn="0" w:lastRowFirstColumn="0" w:lastRowLastColumn="0"/>
+            <w:tcW w:w="3325" w:type="dxa"/>
+          </w:tcPr>
+          <w:p>
+            <w:pPr>
+              <w:spacing w:before="100" w:beforeAutospacing="1" w:after="100" w:afterAutospacing="1"/>
+              <w:contextualSpacing/>
+              <w:outlineLvl w:val="0"/>
+              <w:rPr>
+                <w:b w:val="0"/>
+                <w:bCs w:val="0"/>
+                <w:kern w:val="36"/>
+                <w:szCs w:val="48"/>
+              </w:rPr>
+            </w:pPr>
+            <w:r>
+              <w:rPr>
+                <w:b w:val="0"/>
+                <w:bCs w:val="0"/>
+                <w:kern w:val="36"/>
+                <w:szCs w:val="48"/>
+              </w:rPr>
+              <w:t>Demonstration</w:t>
+            </w:r>
+          </w:p>
+        </w:tc>
+        <w:tc>
+          <w:tcPr>
+            <w:tcW w:w="6025" w:type="dxa"/>
+          </w:tcPr>
+          <w:p>
+            <w:pPr>
+              <w:spacing w:before="100" w:beforeAutospacing="1" w:after="100" w:afterAutospacing="1"/>
+              <w:contextualSpacing/>
+              <w:outlineLvl w:val="0"/>
+              <w:cnfStyle w:val="000000100000" w:firstRow="0" w:lastRow="0" w:firstColumn="0" w:lastColumn="0" w:oddVBand="0" w:evenVBand="0" w:oddHBand="1" w:evenHBand="0" w:firstRowFirstColumn="0" w:firstRowLastColumn="0" w:lastRowFirstColumn="0" w:lastRowLastColumn="0"/>
+              <w:rPr>
+                <w:bCs/>
+                <w:kern w:val="36"/>
+                <w:szCs w:val="48"/>
+              </w:rPr>
+            </w:pPr>
+            <w:r>
+              <w:rPr>
+                <w:bCs/>
+                <w:kern w:val="36"/>
+                <w:szCs w:val="48"/>
+              </w:rPr>
+              <w:t>The operation of the CSCI, or part of the CSCI, that relies on observable function operation not requiring the use of instrumentation, special test equipment, or subsequent analysis.</w:t>
+            </w:r>
+          </w:p>
+        </w:tc>
+      </w:tr>
+      <w:tr>
+        <w:tc>
+          <w:tcPr>
+            <w:cnfStyle w:val="001000000000" w:firstRow="0" w:lastRow="0" w:firstColumn="1" w:lastColumn="0" w:oddVBand="0" w:evenVBand="0" w:oddHBand="0" w:evenHBand="0" w:firstRowFirstColumn="0" w:firstRowLastColumn="0" w:lastRowFirstColumn="0" w:lastRowLastColumn="0"/>
+            <w:tcW w:w="3325" w:type="dxa"/>
+          </w:tcPr>
+          <w:p>
+            <w:pPr>
+              <w:spacing w:before="100" w:beforeAutospacing="1" w:after="100" w:afterAutospacing="1"/>
+              <w:contextualSpacing/>
+              <w:outlineLvl w:val="0"/>
+              <w:rPr>
+                <w:b w:val="0"/>
+                <w:bCs w:val="0"/>
+                <w:kern w:val="36"/>
+                <w:szCs w:val="48"/>
+              </w:rPr>
+            </w:pPr>
+            <w:r>
+              <w:rPr>
+                <w:b w:val="0"/>
+                <w:bCs w:val="0"/>
+                <w:kern w:val="36"/>
+                <w:szCs w:val="48"/>
+              </w:rPr>
+              <w:t>Test</w:t>
+            </w:r>
+          </w:p>
+        </w:tc>
+        <w:tc>
+          <w:tcPr>
+            <w:tcW w:w="6025" w:type="dxa"/>
+          </w:tcPr>
+          <w:p>
+            <w:pPr>
+              <w:spacing w:before="100" w:beforeAutospacing="1" w:after="100" w:afterAutospacing="1"/>
+              <w:contextualSpacing/>
+              <w:outlineLvl w:val="0"/>
+              <w:cnfStyle w:val="000000000000" w:firstRow="0" w:lastRow="0" w:firstColumn="0" w:lastColumn="0" w:oddVBand="0" w:evenVBand="0" w:oddHBand="0" w:evenHBand="0" w:firstRowFirstColumn="0" w:firstRowLastColumn="0" w:lastRowFirstColumn="0" w:lastRowLastColumn="0"/>
+              <w:rPr>
+                <w:bCs/>
+                <w:kern w:val="36"/>
+                <w:szCs w:val="48"/>
+              </w:rPr>
+            </w:pPr>
+            <w:r>
+              <w:rPr>
+                <w:bCs/>
+                <w:kern w:val="36"/>
+                <w:szCs w:val="48"/>
+              </w:rPr>
+              <w:t>The operation of the CSCI, or part of the CSCI, using instrumentation or other special test equipment to collect data for later analysis</w:t>
+            </w:r>
+          </w:p>
+        </w:tc>
+      </w:tr>
+      <w:tr>
+        <w:trPr>
+          <w:cnfStyle w:val="000000100000" w:firstRow="0" w:lastRow="0" w:firstColumn="0" w:lastColumn="0" w:oddVBand="0" w:evenVBand="0" w:oddHBand="1" w:evenHBand="0" w:firstRowFirstColumn="0" w:firstRowLastColumn="0" w:lastRowFirstColumn="0" w:lastRowLastColumn="0"/>
+        </w:trPr>
+        <w:tc>
+          <w:tcPr>
+            <w:cnfStyle w:val="001000000000" w:firstRow="0" w:lastRow="0" w:firstColumn="1" w:lastColumn="0" w:oddVBand="0" w:evenVBand="0" w:oddHBand="0" w:evenHBand="0" w:firstRowFirstColumn="0" w:firstRowLastColumn="0" w:lastRowFirstColumn="0" w:lastRowLastColumn="0"/>
+            <w:tcW w:w="3325" w:type="dxa"/>
+          </w:tcPr>
+          <w:p>
+            <w:pPr>
+              <w:spacing w:before="100" w:beforeAutospacing="1" w:after="100" w:afterAutospacing="1"/>
+              <w:contextualSpacing/>
+              <w:outlineLvl w:val="0"/>
+              <w:rPr>
+                <w:b w:val="0"/>
+                <w:bCs w:val="0"/>
+                <w:kern w:val="36"/>
+                <w:szCs w:val="48"/>
+              </w:rPr>
+            </w:pPr>
+            <w:r>
+              <w:rPr>
+                <w:b w:val="0"/>
+                <w:bCs w:val="0"/>
+                <w:kern w:val="36"/>
+                <w:szCs w:val="48"/>
+              </w:rPr>
+              <w:t>Analysis</w:t>
+            </w:r>
+          </w:p>
+        </w:tc>
+        <w:tc>
+          <w:tcPr>
+            <w:tcW w:w="6025" w:type="dxa"/>
+          </w:tcPr>
+          <w:p>
+            <w:pPr>
+              <w:spacing w:before="100" w:beforeAutospacing="1" w:after="100" w:afterAutospacing="1"/>
+              <w:contextualSpacing/>
+              <w:outlineLvl w:val="0"/>
+              <w:cnfStyle w:val="000000100000" w:firstRow="0" w:lastRow="0" w:firstColumn="0" w:lastColumn="0" w:oddVBand="0" w:evenVBand="0" w:oddHBand="1" w:evenHBand="0" w:firstRowFirstColumn="0" w:firstRowLastColumn="0" w:lastRowFirstColumn="0" w:lastRowLastColumn="0"/>
+              <w:rPr>
+                <w:bCs/>
+                <w:kern w:val="36"/>
+                <w:szCs w:val="48"/>
+              </w:rPr>
+            </w:pPr>
+            <w:r>
+              <w:rPr>
+                <w:bCs/>
+                <w:kern w:val="36"/>
+                <w:szCs w:val="48"/>
+              </w:rPr>
+              <w:t>The processing of accumulated data obtained from other qualification methods.</w:t>
+            </w:r>
+          </w:p>
+        </w:tc>
+      </w:tr>
+      <w:tr>
+        <w:tc>
+          <w:tcPr>
+            <w:cnfStyle w:val="001000000000" w:firstRow="0" w:lastRow="0" w:firstColumn="1" w:lastColumn="0" w:oddVBand="0" w:evenVBand="0" w:oddHBand="0" w:evenHBand="0" w:firstRowFirstColumn="0" w:firstRowLastColumn="0" w:lastRowFirstColumn="0" w:lastRowLastColumn="0"/>
+            <w:tcW w:w="3325" w:type="dxa"/>
+          </w:tcPr>
+          <w:p>
+            <w:pPr>
+              <w:spacing w:before="100" w:beforeAutospacing="1" w:after="100" w:afterAutospacing="1"/>
+              <w:contextualSpacing/>
+              <w:outlineLvl w:val="0"/>
+              <w:rPr>
+                <w:b w:val="0"/>
+                <w:bCs w:val="0"/>
+                <w:kern w:val="36"/>
+                <w:szCs w:val="48"/>
+              </w:rPr>
+            </w:pPr>
+            <w:r>
+              <w:rPr>
+                <w:b w:val="0"/>
+                <w:bCs w:val="0"/>
+                <w:kern w:val="36"/>
+                <w:szCs w:val="48"/>
+              </w:rPr>
+              <w:t>Inspection</w:t>
+            </w:r>
+          </w:p>
+        </w:tc>
+        <w:tc>
+          <w:tcPr>
+            <w:tcW w:w="6025" w:type="dxa"/>
+          </w:tcPr>
+          <w:p>
+            <w:pPr>
+              <w:spacing w:before="100" w:beforeAutospacing="1" w:after="100" w:afterAutospacing="1"/>
+              <w:contextualSpacing/>
+              <w:outlineLvl w:val="0"/>
+              <w:cnfStyle w:val="000000000000" w:firstRow="0" w:lastRow="0" w:firstColumn="0" w:lastColumn="0" w:oddVBand="0" w:evenVBand="0" w:oddHBand="0" w:evenHBand="0" w:firstRowFirstColumn="0" w:firstRowLastColumn="0" w:lastRowFirstColumn="0" w:lastRowLastColumn="0"/>
+              <w:rPr>
+                <w:bCs/>
+                <w:kern w:val="36"/>
+                <w:szCs w:val="48"/>
+              </w:rPr>
+            </w:pPr>
+            <w:r>
+              <w:rPr>
+                <w:bCs/>
+                <w:kern w:val="36"/>
+                <w:szCs w:val="48"/>
+              </w:rPr>
+              <w:t>The visual examination of CSCI code, documentation, etc.</w:t>
+            </w:r>
+          </w:p>
+        </w:tc>
+      </w:tr>
+      <w:tr>
+        <w:trPr>
+          <w:cnfStyle w:val="000000100000" w:firstRow="0" w:lastRow="0" w:firstColumn="0" w:lastColumn="0" w:oddVBand="0" w:evenVBand="0" w:oddHBand="1" w:evenHBand="0" w:firstRowFirstColumn="0" w:firstRowLastColumn="0" w:lastRowFirstColumn="0" w:lastRowLastColumn="0"/>
+        </w:trPr>
+        <w:tc>
+          <w:tcPr>
+            <w:cnfStyle w:val="001000000000" w:firstRow="0" w:lastRow="0" w:firstColumn="1" w:lastColumn="0" w:oddVBand="0" w:evenVBand="0" w:oddHBand="0" w:evenHBand="0" w:firstRowFirstColumn="0" w:firstRowLastColumn="0" w:lastRowFirstColumn="0" w:lastRowLastColumn="0"/>
+            <w:tcW w:w="3325" w:type="dxa"/>
+          </w:tcPr>
+          <w:p>
+            <w:pPr>
+              <w:spacing w:before="100" w:beforeAutospacing="1" w:after="100" w:afterAutospacing="1"/>
+              <w:contextualSpacing/>
+              <w:outlineLvl w:val="0"/>
+              <w:rPr>
+                <w:b w:val="0"/>
+                <w:bCs w:val="0"/>
+                <w:kern w:val="36"/>
+                <w:szCs w:val="48"/>
+              </w:rPr>
+            </w:pPr>
+            <w:r>
+              <w:rPr>
+                <w:b w:val="0"/>
+                <w:bCs w:val="0"/>
+                <w:kern w:val="36"/>
+                <w:szCs w:val="48"/>
+              </w:rPr>
+              <w:t>Special</w:t>
+            </w:r>
+          </w:p>
+        </w:tc>
+        <w:tc>
+          <w:tcPr>
+            <w:tcW w:w="6025" w:type="dxa"/>
+          </w:tcPr>
+          <w:p>
+            <w:pPr>
+              <w:spacing w:before="100" w:beforeAutospacing="1" w:after="100" w:afterAutospacing="1"/>
+              <w:contextualSpacing/>
+              <w:outlineLvl w:val="0"/>
+              <w:cnfStyle w:val="000000100000" w:firstRow="0" w:lastRow="0" w:firstColumn="0" w:lastColumn="0" w:oddVBand="0" w:evenVBand="0" w:oddHBand="1" w:evenHBand="0" w:firstRowFirstColumn="0" w:firstRowLastColumn="0" w:lastRowFirstColumn="0" w:lastRowLastColumn="0"/>
+              <w:rPr>
+                <w:bCs/>
+                <w:kern w:val="36"/>
+                <w:szCs w:val="48"/>
+              </w:rPr>
+            </w:pPr>
+            <w:r>
+              <w:rPr>
+                <w:bCs/>
+                <w:kern w:val="36"/>
+                <w:szCs w:val="48"/>
+              </w:rPr>
+              <w:t xml:space="preserve">Any special qualification methods for the CSCI, such as special tools, techniques, procedures, facilities, and acceptance limits. If any CSCI, or part of the CSCI, has a </w:t>
+            </w:r>
+            <w:r>
+              <w:rPr>
+                <w:bCs/>
+                <w:kern w:val="36"/>
+                <w:szCs w:val="48"/>
+              </w:rPr>
+              <w:lastRenderedPageBreak/>
+              <w:t>special requirement qualification, the explanation will include those special requirements.</w:t>
+            </w:r>
+          </w:p>
+        </w:tc>
+      </w:tr>
+    </w:tbl>
+    <w:p>
+      <w:pPr>
+        <w:spacing w:before="100" w:beforeAutospacing="1" w:after="100" w:afterAutospacing="1"/>
+        <w:contextualSpacing/>
+        <w:outlineLvl w:val="0"/>
+        <w:rPr>
+          <w:bCs/>
+          <w:kern w:val="36"/>
+          <w:szCs w:val="48"/>
+        </w:rPr>
+      </w:pPr>
+    </w:p>
+    <w:p>
+      <w:pPr>
+        <w:spacing w:before="100" w:beforeAutospacing="1" w:after="100" w:afterAutospacing="1"/>
+        <w:outlineLvl w:val="0"/>
+        <w:rPr>
+          <w:bCs/>
+          <w:kern w:val="36"/>
+          <w:szCs w:val="48"/>
+        </w:rPr>
+      </w:pPr>
+      <w:r>
+        <w:rPr>
+          <w:bCs/>
+          <w:i/>
+          <w:kern w:val="36"/>
+          <w:szCs w:val="48"/>
+        </w:rPr>
+        <w:t xml:space="preserve">Note: These explanations were taken from the SRS explanation provided to the class on </w:t>
+      </w:r>
+      <w:proofErr w:type="spellStart"/>
+      <w:r>
+        <w:rPr>
+          <w:bCs/>
+          <w:i/>
+          <w:kern w:val="36"/>
+          <w:szCs w:val="48"/>
+        </w:rPr>
+        <w:t>BlackBoard</w:t>
+      </w:r>
+      <w:proofErr w:type="spellEnd"/>
+      <w:r>
+        <w:rPr>
+          <w:bCs/>
+          <w:i/>
+          <w:kern w:val="36"/>
+          <w:szCs w:val="48"/>
+        </w:rPr>
+        <w:t>.</w:t>
+      </w:r>
+    </w:p>
+    <w:p>
+      <w:pPr>
+        <w:spacing w:before="100" w:beforeAutospacing="1" w:after="100" w:afterAutospacing="1"/>
+        <w:contextualSpacing/>
+        <w:outlineLvl w:val="0"/>
+        <w:rPr>
           <w:b/>
           <w:bCs/>
           <w:kern w:val="36"/>
@@ -9096,12 +10252,8 @@
           <w:szCs w:val="48"/>
         </w:rPr>
       </w:pPr>
-    </w:p>
-    <w:p>
-      <w:pPr>
-        <w:spacing w:before="100" w:beforeAutospacing="1" w:after="100" w:afterAutospacing="1"/>
-        <w:contextualSpacing/>
-        <w:outlineLvl w:val="0"/>
+      <w:bookmarkStart w:id="44" w:name="_Toc528185118"/>
+      <w:r>
         <w:rPr>
           <w:b/>
           <w:bCs/>
@@ -9109,9 +10261,54 @@
           <w:sz w:val="48"/>
           <w:szCs w:val="48"/>
         </w:rPr>
-      </w:pPr>
-      <w:bookmarkStart w:id="44" w:name="_Toc528185118"/>
-      <w:r>
+        <w:t>5 Requirements traceability</w:t>
+      </w:r>
+      <w:bookmarkEnd w:id="44"/>
+    </w:p>
+    <w:p>
+      <w:pPr>
+        <w:spacing w:before="100" w:beforeAutospacing="1" w:after="100" w:afterAutospacing="1"/>
+        <w:contextualSpacing/>
+        <w:outlineLvl w:val="0"/>
+        <w:rPr>
+          <w:b/>
+          <w:bCs/>
+          <w:kern w:val="36"/>
+          <w:szCs w:val="48"/>
+        </w:rPr>
+      </w:pPr>
+    </w:p>
+    <w:p>
+      <w:pPr>
+        <w:spacing w:before="100" w:beforeAutospacing="1" w:after="100" w:afterAutospacing="1"/>
+        <w:contextualSpacing/>
+        <w:outlineLvl w:val="0"/>
+        <w:rPr>
+          <w:bCs/>
+          <w:kern w:val="36"/>
+          <w:szCs w:val="48"/>
+        </w:rPr>
+      </w:pPr>
+      <w:r>
+        <w:rPr>
+          <w:bCs/>
+          <w:kern w:val="36"/>
+          <w:szCs w:val="48"/>
+        </w:rPr>
+        <w:t xml:space="preserve">The requirements listed in sections 3.2 include all of the necessary details. There are no other documents containing any other requirements than this document. </w:t>
+      </w:r>
+    </w:p>
+    <w:p>
+      <w:pPr>
+        <w:ind w:left="720"/>
+        <w:contextualSpacing/>
+      </w:pPr>
+    </w:p>
+    <w:p>
+      <w:pPr>
+        <w:spacing w:before="100" w:beforeAutospacing="1" w:after="100" w:afterAutospacing="1"/>
+        <w:contextualSpacing/>
+        <w:outlineLvl w:val="0"/>
         <w:rPr>
           <w:b/>
           <w:bCs/>
@@ -9119,21 +10316,9 @@
           <w:sz w:val="48"/>
           <w:szCs w:val="48"/>
         </w:rPr>
-        <w:t>5 Requirements traceability</w:t>
-      </w:r>
-      <w:bookmarkEnd w:id="44"/>
-    </w:p>
-    <w:p>
-      <w:pPr>
-        <w:ind w:left="720"/>
-        <w:contextualSpacing/>
-      </w:pPr>
-    </w:p>
-    <w:p>
-      <w:pPr>
-        <w:spacing w:before="100" w:beforeAutospacing="1" w:after="100" w:afterAutospacing="1"/>
-        <w:contextualSpacing/>
-        <w:outlineLvl w:val="0"/>
+      </w:pPr>
+      <w:bookmarkStart w:id="45" w:name="_Toc528185119"/>
+      <w:r>
         <w:rPr>
           <w:b/>
           <w:bCs/>
@@ -9141,9 +10326,15 @@
           <w:sz w:val="48"/>
           <w:szCs w:val="48"/>
         </w:rPr>
-      </w:pPr>
-      <w:bookmarkStart w:id="45" w:name="_Toc528185119"/>
-      <w:r>
+        <w:t>6 Notes</w:t>
+      </w:r>
+      <w:bookmarkEnd w:id="45"/>
+    </w:p>
+    <w:p>
+      <w:pPr>
+        <w:spacing w:before="100" w:beforeAutospacing="1" w:after="100" w:afterAutospacing="1"/>
+        <w:contextualSpacing/>
+        <w:outlineLvl w:val="0"/>
         <w:rPr>
           <w:b/>
           <w:bCs/>
@@ -9151,10 +10342,7 @@
           <w:sz w:val="48"/>
           <w:szCs w:val="48"/>
         </w:rPr>
-        <w:lastRenderedPageBreak/>
-        <w:t>6 Notes</w:t>
-      </w:r>
-      <w:bookmarkEnd w:id="45"/>
+      </w:pPr>
     </w:p>
     <w:p>
       <w:pPr>
@@ -9169,12 +10357,8 @@
           <w:szCs w:val="48"/>
         </w:rPr>
       </w:pPr>
-    </w:p>
-    <w:p>
-      <w:pPr>
-        <w:spacing w:before="100" w:beforeAutospacing="1" w:after="100" w:afterAutospacing="1"/>
-        <w:contextualSpacing/>
-        <w:outlineLvl w:val="0"/>
+      <w:bookmarkStart w:id="46" w:name="_Toc528185120"/>
+      <w:r>
         <w:rPr>
           <w:b/>
           <w:bCs/>
@@ -9182,9 +10366,15 @@
           <w:sz w:val="48"/>
           <w:szCs w:val="48"/>
         </w:rPr>
-      </w:pPr>
-      <w:bookmarkStart w:id="46" w:name="_Toc528185120"/>
-      <w:r>
+        <w:t>A Appendixes</w:t>
+      </w:r>
+      <w:bookmarkEnd w:id="46"/>
+    </w:p>
+    <w:p>
+      <w:pPr>
+        <w:spacing w:before="100" w:beforeAutospacing="1" w:after="100" w:afterAutospacing="1"/>
+        <w:contextualSpacing/>
+        <w:outlineLvl w:val="0"/>
         <w:rPr>
           <w:b/>
           <w:bCs/>
@@ -9192,22 +10382,6 @@
           <w:sz w:val="48"/>
           <w:szCs w:val="48"/>
         </w:rPr>
-        <w:t>A Appendixes</w:t>
-      </w:r>
-      <w:bookmarkEnd w:id="46"/>
-    </w:p>
-    <w:p>
-      <w:pPr>
-        <w:spacing w:before="100" w:beforeAutospacing="1" w:after="100" w:afterAutospacing="1"/>
-        <w:contextualSpacing/>
-        <w:outlineLvl w:val="0"/>
-        <w:rPr>
-          <w:b/>
-          <w:bCs/>
-          <w:kern w:val="36"/>
-          <w:sz w:val="48"/>
-          <w:szCs w:val="48"/>
-        </w:rPr>
       </w:pPr>
     </w:p>
     <w:p>
@@ -9217,12 +10391,12 @@
       </w:pPr>
     </w:p>
     <w:sectPr>
-      <w:headerReference w:type="even" r:id="rId11"/>
-      <w:headerReference w:type="default" r:id="rId12"/>
-      <w:footerReference w:type="even" r:id="rId13"/>
-      <w:footerReference w:type="default" r:id="rId14"/>
-      <w:headerReference w:type="first" r:id="rId15"/>
-      <w:footerReference w:type="first" r:id="rId16"/>
+      <w:headerReference w:type="even" r:id="rId12"/>
+      <w:headerReference w:type="default" r:id="rId13"/>
+      <w:footerReference w:type="even" r:id="rId14"/>
+      <w:footerReference w:type="default" r:id="rId15"/>
+      <w:headerReference w:type="first" r:id="rId16"/>
+      <w:footerReference w:type="first" r:id="rId17"/>
       <w:pgSz w:w="12240" w:h="15840"/>
       <w:pgMar w:top="1440" w:right="1440" w:bottom="1440" w:left="1440" w:header="720" w:footer="720" w:gutter="0"/>
       <w:cols w:space="720"/>
@@ -9233,7 +10407,7 @@
 </file>
 
 <file path=word/endnotes.xml><?xml version="1.0" encoding="utf-8"?>
-<w:endnotes xmlns:wpc="http://schemas.microsoft.com/office/word/2010/wordprocessingCanvas" xmlns:cx="http://schemas.microsoft.com/office/drawing/2014/chartex" xmlns:cx1="http://schemas.microsoft.com/office/drawing/2015/9/8/chartex" xmlns:cx2="http://schemas.microsoft.com/office/drawing/2015/10/21/chartex" xmlns:cx3="http://schemas.microsoft.com/office/drawing/2016/5/9/chartex" xmlns:cx4="http://schemas.microsoft.com/office/drawing/2016/5/10/chartex" xmlns:cx5="http://schemas.microsoft.com/office/drawing/2016/5/11/chartex" xmlns:cx6="http://schemas.microsoft.com/office/drawing/2016/5/12/chartex" xmlns:cx7="http://schemas.microsoft.com/office/drawing/2016/5/13/chartex" xmlns:cx8="http://schemas.microsoft.com/office/drawing/2016/5/14/chartex" xmlns:mc="http://schemas.openxmlformats.org/markup-compatibility/2006" xmlns:aink="http://schemas.microsoft.com/office/drawing/2016/ink" xmlns:am3d="http://schemas.microsoft.com/office/drawing/2017/model3d" xmlns:o="urn:schemas-microsoft-com:office:office" xmlns:r="http://schemas.openxmlformats.org/officeDocument/2006/relationships" xmlns:m="http://schemas.openxmlformats.org/officeDocument/2006/math" xmlns:v="urn:schemas-microsoft-com:vml" xmlns:wp14="http://schemas.microsoft.com/office/word/2010/wordprocessingDrawing" xmlns:wp="http://schemas.openxmlformats.org/drawingml/2006/wordprocessingDrawing" xmlns:w10="urn:schemas-microsoft-com:office:word" xmlns:w="http://schemas.openxmlformats.org/wordprocessingml/2006/main" xmlns:w14="http://schemas.microsoft.com/office/word/2010/wordml" xmlns:w15="http://schemas.microsoft.com/office/word/2012/wordml" xmlns:w16cid="http://schemas.microsoft.com/office/word/2016/wordml/cid" xmlns:w16se="http://schemas.microsoft.com/office/word/2015/wordml/symex" xmlns:wpg="http://schemas.microsoft.com/office/word/2010/wordprocessingGroup" xmlns:wpi="http://schemas.microsoft.com/office/word/2010/wordprocessingInk" xmlns:wne="http://schemas.microsoft.com/office/word/2006/wordml" xmlns:wps="http://schemas.microsoft.com/office/word/2010/wordprocessingShape" mc:Ignorable="w14 w15 w16se w16cid wp14">
+<w:endnotes xmlns:wpc="http://schemas.microsoft.com/office/word/2010/wordprocessingCanvas" xmlns:mo="http://schemas.microsoft.com/office/mac/office/2008/main" xmlns:mc="http://schemas.openxmlformats.org/markup-compatibility/2006" xmlns:mv="urn:schemas-microsoft-com:mac:vml" xmlns:o="urn:schemas-microsoft-com:office:office" xmlns:r="http://schemas.openxmlformats.org/officeDocument/2006/relationships" xmlns:m="http://schemas.openxmlformats.org/officeDocument/2006/math" xmlns:v="urn:schemas-microsoft-com:vml" xmlns:wp14="http://schemas.microsoft.com/office/word/2010/wordprocessingDrawing" xmlns:wp="http://schemas.openxmlformats.org/drawingml/2006/wordprocessingDrawing" xmlns:w10="urn:schemas-microsoft-com:office:word" xmlns:w="http://schemas.openxmlformats.org/wordprocessingml/2006/main" xmlns:w14="http://schemas.microsoft.com/office/word/2010/wordml" xmlns:w15="http://schemas.microsoft.com/office/word/2012/wordml" xmlns:wpg="http://schemas.microsoft.com/office/word/2010/wordprocessingGroup" xmlns:wpi="http://schemas.microsoft.com/office/word/2010/wordprocessingInk" xmlns:wne="http://schemas.microsoft.com/office/word/2006/wordml" xmlns:wps="http://schemas.microsoft.com/office/word/2010/wordprocessingShape" mc:Ignorable="w14 w15 wp14">
   <w:endnote w:type="separator" w:id="-1">
     <w:p>
       <w:r>
@@ -9252,7 +10426,7 @@
 </file>
 
 <file path=word/footer1.xml><?xml version="1.0" encoding="utf-8"?>
-<w:ftr xmlns:wpc="http://schemas.microsoft.com/office/word/2010/wordprocessingCanvas" xmlns:cx="http://schemas.microsoft.com/office/drawing/2014/chartex" xmlns:cx1="http://schemas.microsoft.com/office/drawing/2015/9/8/chartex" xmlns:cx2="http://schemas.microsoft.com/office/drawing/2015/10/21/chartex" xmlns:cx3="http://schemas.microsoft.com/office/drawing/2016/5/9/chartex" xmlns:cx4="http://schemas.microsoft.com/office/drawing/2016/5/10/chartex" xmlns:cx5="http://schemas.microsoft.com/office/drawing/2016/5/11/chartex" xmlns:cx6="http://schemas.microsoft.com/office/drawing/2016/5/12/chartex" xmlns:cx7="http://schemas.microsoft.com/office/drawing/2016/5/13/chartex" xmlns:cx8="http://schemas.microsoft.com/office/drawing/2016/5/14/chartex" xmlns:mc="http://schemas.openxmlformats.org/markup-compatibility/2006" xmlns:aink="http://schemas.microsoft.com/office/drawing/2016/ink" xmlns:am3d="http://schemas.microsoft.com/office/drawing/2017/model3d" xmlns:o="urn:schemas-microsoft-com:office:office" xmlns:r="http://schemas.openxmlformats.org/officeDocument/2006/relationships" xmlns:m="http://schemas.openxmlformats.org/officeDocument/2006/math" xmlns:v="urn:schemas-microsoft-com:vml" xmlns:wp14="http://schemas.microsoft.com/office/word/2010/wordprocessingDrawing" xmlns:wp="http://schemas.openxmlformats.org/drawingml/2006/wordprocessingDrawing" xmlns:w10="urn:schemas-microsoft-com:office:word" xmlns:w="http://schemas.openxmlformats.org/wordprocessingml/2006/main" xmlns:w14="http://schemas.microsoft.com/office/word/2010/wordml" xmlns:w15="http://schemas.microsoft.com/office/word/2012/wordml" xmlns:w16cid="http://schemas.microsoft.com/office/word/2016/wordml/cid" xmlns:w16se="http://schemas.microsoft.com/office/word/2015/wordml/symex" xmlns:wpg="http://schemas.microsoft.com/office/word/2010/wordprocessingGroup" xmlns:wpi="http://schemas.microsoft.com/office/word/2010/wordprocessingInk" xmlns:wne="http://schemas.microsoft.com/office/word/2006/wordml" xmlns:wps="http://schemas.microsoft.com/office/word/2010/wordprocessingShape" mc:Ignorable="w14 w15 w16se w16cid wp14">
+<w:ftr xmlns:wpc="http://schemas.microsoft.com/office/word/2010/wordprocessingCanvas" xmlns:mo="http://schemas.microsoft.com/office/mac/office/2008/main" xmlns:mc="http://schemas.openxmlformats.org/markup-compatibility/2006" xmlns:mv="urn:schemas-microsoft-com:mac:vml" xmlns:o="urn:schemas-microsoft-com:office:office" xmlns:r="http://schemas.openxmlformats.org/officeDocument/2006/relationships" xmlns:m="http://schemas.openxmlformats.org/officeDocument/2006/math" xmlns:v="urn:schemas-microsoft-com:vml" xmlns:wp14="http://schemas.microsoft.com/office/word/2010/wordprocessingDrawing" xmlns:wp="http://schemas.openxmlformats.org/drawingml/2006/wordprocessingDrawing" xmlns:w10="urn:schemas-microsoft-com:office:word" xmlns:w="http://schemas.openxmlformats.org/wordprocessingml/2006/main" xmlns:w14="http://schemas.microsoft.com/office/word/2010/wordml" xmlns:w15="http://schemas.microsoft.com/office/word/2012/wordml" xmlns:wpg="http://schemas.microsoft.com/office/word/2010/wordprocessingGroup" xmlns:wpi="http://schemas.microsoft.com/office/word/2010/wordprocessingInk" xmlns:wne="http://schemas.microsoft.com/office/word/2006/wordml" xmlns:wps="http://schemas.microsoft.com/office/word/2010/wordprocessingShape" mc:Ignorable="w14 w15 wp14">
   <w:sdt>
     <w:sdtPr>
       <w:rPr>
@@ -9264,11 +10438,6 @@
         <w:docPartUnique/>
       </w:docPartObj>
     </w:sdtPr>
-    <w:sdtEndPr>
-      <w:rPr>
-        <w:rStyle w:val="PageNumber"/>
-      </w:rPr>
-    </w:sdtEndPr>
     <w:sdtContent>
       <w:p>
         <w:pPr>
@@ -9309,7 +10478,7 @@
 </file>
 
 <file path=word/footer2.xml><?xml version="1.0" encoding="utf-8"?>
-<w:ftr xmlns:wpc="http://schemas.microsoft.com/office/word/2010/wordprocessingCanvas" xmlns:cx="http://schemas.microsoft.com/office/drawing/2014/chartex" xmlns:cx1="http://schemas.microsoft.com/office/drawing/2015/9/8/chartex" xmlns:cx2="http://schemas.microsoft.com/office/drawing/2015/10/21/chartex" xmlns:cx3="http://schemas.microsoft.com/office/drawing/2016/5/9/chartex" xmlns:cx4="http://schemas.microsoft.com/office/drawing/2016/5/10/chartex" xmlns:cx5="http://schemas.microsoft.com/office/drawing/2016/5/11/chartex" xmlns:cx6="http://schemas.microsoft.com/office/drawing/2016/5/12/chartex" xmlns:cx7="http://schemas.microsoft.com/office/drawing/2016/5/13/chartex" xmlns:cx8="http://schemas.microsoft.com/office/drawing/2016/5/14/chartex" xmlns:mc="http://schemas.openxmlformats.org/markup-compatibility/2006" xmlns:aink="http://schemas.microsoft.com/office/drawing/2016/ink" xmlns:am3d="http://schemas.microsoft.com/office/drawing/2017/model3d" xmlns:o="urn:schemas-microsoft-com:office:office" xmlns:r="http://schemas.openxmlformats.org/officeDocument/2006/relationships" xmlns:m="http://schemas.openxmlformats.org/officeDocument/2006/math" xmlns:v="urn:schemas-microsoft-com:vml" xmlns:wp14="http://schemas.microsoft.com/office/word/2010/wordprocessingDrawing" xmlns:wp="http://schemas.openxmlformats.org/drawingml/2006/wordprocessingDrawing" xmlns:w10="urn:schemas-microsoft-com:office:word" xmlns:w="http://schemas.openxmlformats.org/wordprocessingml/2006/main" xmlns:w14="http://schemas.microsoft.com/office/word/2010/wordml" xmlns:w15="http://schemas.microsoft.com/office/word/2012/wordml" xmlns:w16cid="http://schemas.microsoft.com/office/word/2016/wordml/cid" xmlns:w16se="http://schemas.microsoft.com/office/word/2015/wordml/symex" xmlns:wpg="http://schemas.microsoft.com/office/word/2010/wordprocessingGroup" xmlns:wpi="http://schemas.microsoft.com/office/word/2010/wordprocessingInk" xmlns:wne="http://schemas.microsoft.com/office/word/2006/wordml" xmlns:wps="http://schemas.microsoft.com/office/word/2010/wordprocessingShape" mc:Ignorable="w14 w15 w16se w16cid wp14">
+<w:ftr xmlns:wpc="http://schemas.microsoft.com/office/word/2010/wordprocessingCanvas" xmlns:mo="http://schemas.microsoft.com/office/mac/office/2008/main" xmlns:mc="http://schemas.openxmlformats.org/markup-compatibility/2006" xmlns:mv="urn:schemas-microsoft-com:mac:vml" xmlns:o="urn:schemas-microsoft-com:office:office" xmlns:r="http://schemas.openxmlformats.org/officeDocument/2006/relationships" xmlns:m="http://schemas.openxmlformats.org/officeDocument/2006/math" xmlns:v="urn:schemas-microsoft-com:vml" xmlns:wp14="http://schemas.microsoft.com/office/word/2010/wordprocessingDrawing" xmlns:wp="http://schemas.openxmlformats.org/drawingml/2006/wordprocessingDrawing" xmlns:w10="urn:schemas-microsoft-com:office:word" xmlns:w="http://schemas.openxmlformats.org/wordprocessingml/2006/main" xmlns:w14="http://schemas.microsoft.com/office/word/2010/wordml" xmlns:w15="http://schemas.microsoft.com/office/word/2012/wordml" xmlns:wpg="http://schemas.microsoft.com/office/word/2010/wordprocessingGroup" xmlns:wpi="http://schemas.microsoft.com/office/word/2010/wordprocessingInk" xmlns:wne="http://schemas.microsoft.com/office/word/2006/wordml" xmlns:wps="http://schemas.microsoft.com/office/word/2010/wordprocessingShape" mc:Ignorable="w14 w15 wp14">
   <w:sdt>
     <w:sdtPr>
       <w:rPr>
@@ -9321,11 +10490,6 @@
         <w:docPartUnique/>
       </w:docPartObj>
     </w:sdtPr>
-    <w:sdtEndPr>
-      <w:rPr>
-        <w:rStyle w:val="PageNumber"/>
-      </w:rPr>
-    </w:sdtEndPr>
     <w:sdtContent>
       <w:p>
         <w:pPr>
@@ -9371,7 +10535,7 @@
             <w:rFonts w:ascii="Times New Roman" w:hAnsi="Times New Roman" w:cs="Times New Roman"/>
             <w:noProof/>
           </w:rPr>
-          <w:t>1</w:t>
+          <w:t>17</w:t>
         </w:r>
         <w:r>
           <w:rPr>
@@ -9428,7 +10592,7 @@
 </file>
 
 <file path=word/footer3.xml><?xml version="1.0" encoding="utf-8"?>
-<w:ftr xmlns:wpc="http://schemas.microsoft.com/office/word/2010/wordprocessingCanvas" xmlns:cx="http://schemas.microsoft.com/office/drawing/2014/chartex" xmlns:cx1="http://schemas.microsoft.com/office/drawing/2015/9/8/chartex" xmlns:cx2="http://schemas.microsoft.com/office/drawing/2015/10/21/chartex" xmlns:cx3="http://schemas.microsoft.com/office/drawing/2016/5/9/chartex" xmlns:cx4="http://schemas.microsoft.com/office/drawing/2016/5/10/chartex" xmlns:cx5="http://schemas.microsoft.com/office/drawing/2016/5/11/chartex" xmlns:cx6="http://schemas.microsoft.com/office/drawing/2016/5/12/chartex" xmlns:cx7="http://schemas.microsoft.com/office/drawing/2016/5/13/chartex" xmlns:cx8="http://schemas.microsoft.com/office/drawing/2016/5/14/chartex" xmlns:mc="http://schemas.openxmlformats.org/markup-compatibility/2006" xmlns:aink="http://schemas.microsoft.com/office/drawing/2016/ink" xmlns:am3d="http://schemas.microsoft.com/office/drawing/2017/model3d" xmlns:o="urn:schemas-microsoft-com:office:office" xmlns:r="http://schemas.openxmlformats.org/officeDocument/2006/relationships" xmlns:m="http://schemas.openxmlformats.org/officeDocument/2006/math" xmlns:v="urn:schemas-microsoft-com:vml" xmlns:wp14="http://schemas.microsoft.com/office/word/2010/wordprocessingDrawing" xmlns:wp="http://schemas.openxmlformats.org/drawingml/2006/wordprocessingDrawing" xmlns:w10="urn:schemas-microsoft-com:office:word" xmlns:w="http://schemas.openxmlformats.org/wordprocessingml/2006/main" xmlns:w14="http://schemas.microsoft.com/office/word/2010/wordml" xmlns:w15="http://schemas.microsoft.com/office/word/2012/wordml" xmlns:w16cid="http://schemas.microsoft.com/office/word/2016/wordml/cid" xmlns:w16se="http://schemas.microsoft.com/office/word/2015/wordml/symex" xmlns:wpg="http://schemas.microsoft.com/office/word/2010/wordprocessingGroup" xmlns:wpi="http://schemas.microsoft.com/office/word/2010/wordprocessingInk" xmlns:wne="http://schemas.microsoft.com/office/word/2006/wordml" xmlns:wps="http://schemas.microsoft.com/office/word/2010/wordprocessingShape" mc:Ignorable="w14 w15 w16se w16cid wp14">
+<w:ftr xmlns:wpc="http://schemas.microsoft.com/office/word/2010/wordprocessingCanvas" xmlns:mo="http://schemas.microsoft.com/office/mac/office/2008/main" xmlns:mc="http://schemas.openxmlformats.org/markup-compatibility/2006" xmlns:mv="urn:schemas-microsoft-com:mac:vml" xmlns:o="urn:schemas-microsoft-com:office:office" xmlns:r="http://schemas.openxmlformats.org/officeDocument/2006/relationships" xmlns:m="http://schemas.openxmlformats.org/officeDocument/2006/math" xmlns:v="urn:schemas-microsoft-com:vml" xmlns:wp14="http://schemas.microsoft.com/office/word/2010/wordprocessingDrawing" xmlns:wp="http://schemas.openxmlformats.org/drawingml/2006/wordprocessingDrawing" xmlns:w10="urn:schemas-microsoft-com:office:word" xmlns:w="http://schemas.openxmlformats.org/wordprocessingml/2006/main" xmlns:w14="http://schemas.microsoft.com/office/word/2010/wordml" xmlns:w15="http://schemas.microsoft.com/office/word/2012/wordml" xmlns:wpg="http://schemas.microsoft.com/office/word/2010/wordprocessingGroup" xmlns:wpi="http://schemas.microsoft.com/office/word/2010/wordprocessingInk" xmlns:wne="http://schemas.microsoft.com/office/word/2006/wordml" xmlns:wps="http://schemas.microsoft.com/office/word/2010/wordprocessingShape" mc:Ignorable="w14 w15 wp14">
   <w:p>
     <w:pPr>
       <w:pStyle w:val="Footer"/>
@@ -9438,7 +10602,7 @@
 </file>
 
 <file path=word/footnotes.xml><?xml version="1.0" encoding="utf-8"?>
-<w:footnotes xmlns:wpc="http://schemas.microsoft.com/office/word/2010/wordprocessingCanvas" xmlns:cx="http://schemas.microsoft.com/office/drawing/2014/chartex" xmlns:cx1="http://schemas.microsoft.com/office/drawing/2015/9/8/chartex" xmlns:cx2="http://schemas.microsoft.com/office/drawing/2015/10/21/chartex" xmlns:cx3="http://schemas.microsoft.com/office/drawing/2016/5/9/chartex" xmlns:cx4="http://schemas.microsoft.com/office/drawing/2016/5/10/chartex" xmlns:cx5="http://schemas.microsoft.com/office/drawing/2016/5/11/chartex" xmlns:cx6="http://schemas.microsoft.com/office/drawing/2016/5/12/chartex" xmlns:cx7="http://schemas.microsoft.com/office/drawing/2016/5/13/chartex" xmlns:cx8="http://schemas.microsoft.com/office/drawing/2016/5/14/chartex" xmlns:mc="http://schemas.openxmlformats.org/markup-compatibility/2006" xmlns:aink="http://schemas.microsoft.com/office/drawing/2016/ink" xmlns:am3d="http://schemas.microsoft.com/office/drawing/2017/model3d" xmlns:o="urn:schemas-microsoft-com:office:office" xmlns:r="http://schemas.openxmlformats.org/officeDocument/2006/relationships" xmlns:m="http://schemas.openxmlformats.org/officeDocument/2006/math" xmlns:v="urn:schemas-microsoft-com:vml" xmlns:wp14="http://schemas.microsoft.com/office/word/2010/wordprocessingDrawing" xmlns:wp="http://schemas.openxmlformats.org/drawingml/2006/wordprocessingDrawing" xmlns:w10="urn:schemas-microsoft-com:office:word" xmlns:w="http://schemas.openxmlformats.org/wordprocessingml/2006/main" xmlns:w14="http://schemas.microsoft.com/office/word/2010/wordml" xmlns:w15="http://schemas.microsoft.com/office/word/2012/wordml" xmlns:w16cid="http://schemas.microsoft.com/office/word/2016/wordml/cid" xmlns:w16se="http://schemas.microsoft.com/office/word/2015/wordml/symex" xmlns:wpg="http://schemas.microsoft.com/office/word/2010/wordprocessingGroup" xmlns:wpi="http://schemas.microsoft.com/office/word/2010/wordprocessingInk" xmlns:wne="http://schemas.microsoft.com/office/word/2006/wordml" xmlns:wps="http://schemas.microsoft.com/office/word/2010/wordprocessingShape" mc:Ignorable="w14 w15 w16se w16cid wp14">
+<w:footnotes xmlns:wpc="http://schemas.microsoft.com/office/word/2010/wordprocessingCanvas" xmlns:mo="http://schemas.microsoft.com/office/mac/office/2008/main" xmlns:mc="http://schemas.openxmlformats.org/markup-compatibility/2006" xmlns:mv="urn:schemas-microsoft-com:mac:vml" xmlns:o="urn:schemas-microsoft-com:office:office" xmlns:r="http://schemas.openxmlformats.org/officeDocument/2006/relationships" xmlns:m="http://schemas.openxmlformats.org/officeDocument/2006/math" xmlns:v="urn:schemas-microsoft-com:vml" xmlns:wp14="http://schemas.microsoft.com/office/word/2010/wordprocessingDrawing" xmlns:wp="http://schemas.openxmlformats.org/drawingml/2006/wordprocessingDrawing" xmlns:w10="urn:schemas-microsoft-com:office:word" xmlns:w="http://schemas.openxmlformats.org/wordprocessingml/2006/main" xmlns:w14="http://schemas.microsoft.com/office/word/2010/wordml" xmlns:w15="http://schemas.microsoft.com/office/word/2012/wordml" xmlns:wpg="http://schemas.microsoft.com/office/word/2010/wordprocessingGroup" xmlns:wpi="http://schemas.microsoft.com/office/word/2010/wordprocessingInk" xmlns:wne="http://schemas.microsoft.com/office/word/2006/wordml" xmlns:wps="http://schemas.microsoft.com/office/word/2010/wordprocessingShape" mc:Ignorable="w14 w15 wp14">
   <w:footnote w:type="separator" w:id="-1">
     <w:p>
       <w:r>
@@ -9457,7 +10621,7 @@
 </file>
 
 <file path=word/header1.xml><?xml version="1.0" encoding="utf-8"?>
-<w:hdr xmlns:wpc="http://schemas.microsoft.com/office/word/2010/wordprocessingCanvas" xmlns:cx="http://schemas.microsoft.com/office/drawing/2014/chartex" xmlns:cx1="http://schemas.microsoft.com/office/drawing/2015/9/8/chartex" xmlns:cx2="http://schemas.microsoft.com/office/drawing/2015/10/21/chartex" xmlns:cx3="http://schemas.microsoft.com/office/drawing/2016/5/9/chartex" xmlns:cx4="http://schemas.microsoft.com/office/drawing/2016/5/10/chartex" xmlns:cx5="http://schemas.microsoft.com/office/drawing/2016/5/11/chartex" xmlns:cx6="http://schemas.microsoft.com/office/drawing/2016/5/12/chartex" xmlns:cx7="http://schemas.microsoft.com/office/drawing/2016/5/13/chartex" xmlns:cx8="http://schemas.microsoft.com/office/drawing/2016/5/14/chartex" xmlns:mc="http://schemas.openxmlformats.org/markup-compatibility/2006" xmlns:aink="http://schemas.microsoft.com/office/drawing/2016/ink" xmlns:am3d="http://schemas.microsoft.com/office/drawing/2017/model3d" xmlns:o="urn:schemas-microsoft-com:office:office" xmlns:r="http://schemas.openxmlformats.org/officeDocument/2006/relationships" xmlns:m="http://schemas.openxmlformats.org/officeDocument/2006/math" xmlns:v="urn:schemas-microsoft-com:vml" xmlns:wp14="http://schemas.microsoft.com/office/word/2010/wordprocessingDrawing" xmlns:wp="http://schemas.openxmlformats.org/drawingml/2006/wordprocessingDrawing" xmlns:w10="urn:schemas-microsoft-com:office:word" xmlns:w="http://schemas.openxmlformats.org/wordprocessingml/2006/main" xmlns:w14="http://schemas.microsoft.com/office/word/2010/wordml" xmlns:w15="http://schemas.microsoft.com/office/word/2012/wordml" xmlns:w16cid="http://schemas.microsoft.com/office/word/2016/wordml/cid" xmlns:w16se="http://schemas.microsoft.com/office/word/2015/wordml/symex" xmlns:wpg="http://schemas.microsoft.com/office/word/2010/wordprocessingGroup" xmlns:wpi="http://schemas.microsoft.com/office/word/2010/wordprocessingInk" xmlns:wne="http://schemas.microsoft.com/office/word/2006/wordml" xmlns:wps="http://schemas.microsoft.com/office/word/2010/wordprocessingShape" mc:Ignorable="w14 w15 w16se w16cid wp14">
+<w:hdr xmlns:wpc="http://schemas.microsoft.com/office/word/2010/wordprocessingCanvas" xmlns:mo="http://schemas.microsoft.com/office/mac/office/2008/main" xmlns:mc="http://schemas.openxmlformats.org/markup-compatibility/2006" xmlns:mv="urn:schemas-microsoft-com:mac:vml" xmlns:o="urn:schemas-microsoft-com:office:office" xmlns:r="http://schemas.openxmlformats.org/officeDocument/2006/relationships" xmlns:m="http://schemas.openxmlformats.org/officeDocument/2006/math" xmlns:v="urn:schemas-microsoft-com:vml" xmlns:wp14="http://schemas.microsoft.com/office/word/2010/wordprocessingDrawing" xmlns:wp="http://schemas.openxmlformats.org/drawingml/2006/wordprocessingDrawing" xmlns:w10="urn:schemas-microsoft-com:office:word" xmlns:w="http://schemas.openxmlformats.org/wordprocessingml/2006/main" xmlns:w14="http://schemas.microsoft.com/office/word/2010/wordml" xmlns:w15="http://schemas.microsoft.com/office/word/2012/wordml" xmlns:wpg="http://schemas.microsoft.com/office/word/2010/wordprocessingGroup" xmlns:wpi="http://schemas.microsoft.com/office/word/2010/wordprocessingInk" xmlns:wne="http://schemas.microsoft.com/office/word/2006/wordml" xmlns:wps="http://schemas.microsoft.com/office/word/2010/wordprocessingShape" mc:Ignorable="w14 w15 wp14">
   <w:p>
     <w:pPr>
       <w:pStyle w:val="Header"/>
@@ -9467,7 +10631,7 @@
 </file>
 
 <file path=word/header2.xml><?xml version="1.0" encoding="utf-8"?>
-<w:hdr xmlns:wpc="http://schemas.microsoft.com/office/word/2010/wordprocessingCanvas" xmlns:cx="http://schemas.microsoft.com/office/drawing/2014/chartex" xmlns:cx1="http://schemas.microsoft.com/office/drawing/2015/9/8/chartex" xmlns:cx2="http://schemas.microsoft.com/office/drawing/2015/10/21/chartex" xmlns:cx3="http://schemas.microsoft.com/office/drawing/2016/5/9/chartex" xmlns:cx4="http://schemas.microsoft.com/office/drawing/2016/5/10/chartex" xmlns:cx5="http://schemas.microsoft.com/office/drawing/2016/5/11/chartex" xmlns:cx6="http://schemas.microsoft.com/office/drawing/2016/5/12/chartex" xmlns:cx7="http://schemas.microsoft.com/office/drawing/2016/5/13/chartex" xmlns:cx8="http://schemas.microsoft.com/office/drawing/2016/5/14/chartex" xmlns:mc="http://schemas.openxmlformats.org/markup-compatibility/2006" xmlns:aink="http://schemas.microsoft.com/office/drawing/2016/ink" xmlns:am3d="http://schemas.microsoft.com/office/drawing/2017/model3d" xmlns:o="urn:schemas-microsoft-com:office:office" xmlns:r="http://schemas.openxmlformats.org/officeDocument/2006/relationships" xmlns:m="http://schemas.openxmlformats.org/officeDocument/2006/math" xmlns:v="urn:schemas-microsoft-com:vml" xmlns:wp14="http://schemas.microsoft.com/office/word/2010/wordprocessingDrawing" xmlns:wp="http://schemas.openxmlformats.org/drawingml/2006/wordprocessingDrawing" xmlns:w10="urn:schemas-microsoft-com:office:word" xmlns:w="http://schemas.openxmlformats.org/wordprocessingml/2006/main" xmlns:w14="http://schemas.microsoft.com/office/word/2010/wordml" xmlns:w15="http://schemas.microsoft.com/office/word/2012/wordml" xmlns:w16cid="http://schemas.microsoft.com/office/word/2016/wordml/cid" xmlns:w16se="http://schemas.microsoft.com/office/word/2015/wordml/symex" xmlns:wpg="http://schemas.microsoft.com/office/word/2010/wordprocessingGroup" xmlns:wpi="http://schemas.microsoft.com/office/word/2010/wordprocessingInk" xmlns:wne="http://schemas.microsoft.com/office/word/2006/wordml" xmlns:wps="http://schemas.microsoft.com/office/word/2010/wordprocessingShape" mc:Ignorable="w14 w15 w16se w16cid wp14">
+<w:hdr xmlns:wpc="http://schemas.microsoft.com/office/word/2010/wordprocessingCanvas" xmlns:mo="http://schemas.microsoft.com/office/mac/office/2008/main" xmlns:mc="http://schemas.openxmlformats.org/markup-compatibility/2006" xmlns:mv="urn:schemas-microsoft-com:mac:vml" xmlns:o="urn:schemas-microsoft-com:office:office" xmlns:r="http://schemas.openxmlformats.org/officeDocument/2006/relationships" xmlns:m="http://schemas.openxmlformats.org/officeDocument/2006/math" xmlns:v="urn:schemas-microsoft-com:vml" xmlns:wp14="http://schemas.microsoft.com/office/word/2010/wordprocessingDrawing" xmlns:wp="http://schemas.openxmlformats.org/drawingml/2006/wordprocessingDrawing" xmlns:w10="urn:schemas-microsoft-com:office:word" xmlns:w="http://schemas.openxmlformats.org/wordprocessingml/2006/main" xmlns:w14="http://schemas.microsoft.com/office/word/2010/wordml" xmlns:w15="http://schemas.microsoft.com/office/word/2012/wordml" xmlns:wpg="http://schemas.microsoft.com/office/word/2010/wordprocessingGroup" xmlns:wpi="http://schemas.microsoft.com/office/word/2010/wordprocessingInk" xmlns:wne="http://schemas.microsoft.com/office/word/2006/wordml" xmlns:wps="http://schemas.microsoft.com/office/word/2010/wordprocessingShape" mc:Ignorable="w14 w15 wp14">
   <w:p>
     <w:pPr>
       <w:pStyle w:val="Header"/>
@@ -9477,7 +10641,7 @@
 </file>
 
 <file path=word/header3.xml><?xml version="1.0" encoding="utf-8"?>
-<w:hdr xmlns:wpc="http://schemas.microsoft.com/office/word/2010/wordprocessingCanvas" xmlns:cx="http://schemas.microsoft.com/office/drawing/2014/chartex" xmlns:cx1="http://schemas.microsoft.com/office/drawing/2015/9/8/chartex" xmlns:cx2="http://schemas.microsoft.com/office/drawing/2015/10/21/chartex" xmlns:cx3="http://schemas.microsoft.com/office/drawing/2016/5/9/chartex" xmlns:cx4="http://schemas.microsoft.com/office/drawing/2016/5/10/chartex" xmlns:cx5="http://schemas.microsoft.com/office/drawing/2016/5/11/chartex" xmlns:cx6="http://schemas.microsoft.com/office/drawing/2016/5/12/chartex" xmlns:cx7="http://schemas.microsoft.com/office/drawing/2016/5/13/chartex" xmlns:cx8="http://schemas.microsoft.com/office/drawing/2016/5/14/chartex" xmlns:mc="http://schemas.openxmlformats.org/markup-compatibility/2006" xmlns:aink="http://schemas.microsoft.com/office/drawing/2016/ink" xmlns:am3d="http://schemas.microsoft.com/office/drawing/2017/model3d" xmlns:o="urn:schemas-microsoft-com:office:office" xmlns:r="http://schemas.openxmlformats.org/officeDocument/2006/relationships" xmlns:m="http://schemas.openxmlformats.org/officeDocument/2006/math" xmlns:v="urn:schemas-microsoft-com:vml" xmlns:wp14="http://schemas.microsoft.com/office/word/2010/wordprocessingDrawing" xmlns:wp="http://schemas.openxmlformats.org/drawingml/2006/wordprocessingDrawing" xmlns:w10="urn:schemas-microsoft-com:office:word" xmlns:w="http://schemas.openxmlformats.org/wordprocessingml/2006/main" xmlns:w14="http://schemas.microsoft.com/office/word/2010/wordml" xmlns:w15="http://schemas.microsoft.com/office/word/2012/wordml" xmlns:w16cid="http://schemas.microsoft.com/office/word/2016/wordml/cid" xmlns:w16se="http://schemas.microsoft.com/office/word/2015/wordml/symex" xmlns:wpg="http://schemas.microsoft.com/office/word/2010/wordprocessingGroup" xmlns:wpi="http://schemas.microsoft.com/office/word/2010/wordprocessingInk" xmlns:wne="http://schemas.microsoft.com/office/word/2006/wordml" xmlns:wps="http://schemas.microsoft.com/office/word/2010/wordprocessingShape" mc:Ignorable="w14 w15 w16se w16cid wp14">
+<w:hdr xmlns:wpc="http://schemas.microsoft.com/office/word/2010/wordprocessingCanvas" xmlns:mo="http://schemas.microsoft.com/office/mac/office/2008/main" xmlns:mc="http://schemas.openxmlformats.org/markup-compatibility/2006" xmlns:mv="urn:schemas-microsoft-com:mac:vml" xmlns:o="urn:schemas-microsoft-com:office:office" xmlns:r="http://schemas.openxmlformats.org/officeDocument/2006/relationships" xmlns:m="http://schemas.openxmlformats.org/officeDocument/2006/math" xmlns:v="urn:schemas-microsoft-com:vml" xmlns:wp14="http://schemas.microsoft.com/office/word/2010/wordprocessingDrawing" xmlns:wp="http://schemas.openxmlformats.org/drawingml/2006/wordprocessingDrawing" xmlns:w10="urn:schemas-microsoft-com:office:word" xmlns:w="http://schemas.openxmlformats.org/wordprocessingml/2006/main" xmlns:w14="http://schemas.microsoft.com/office/word/2010/wordml" xmlns:w15="http://schemas.microsoft.com/office/word/2012/wordml" xmlns:wpg="http://schemas.microsoft.com/office/word/2010/wordprocessingGroup" xmlns:wpi="http://schemas.microsoft.com/office/word/2010/wordprocessingInk" xmlns:wne="http://schemas.microsoft.com/office/word/2006/wordml" xmlns:wps="http://schemas.microsoft.com/office/word/2010/wordprocessingShape" mc:Ignorable="w14 w15 wp14">
   <w:p>
     <w:pPr>
       <w:pStyle w:val="Header"/>
@@ -9487,8 +10651,8 @@
 </file>
 
 <file path=word/numbering.xml><?xml version="1.0" encoding="utf-8"?>
-<w:numbering xmlns:wpc="http://schemas.microsoft.com/office/word/2010/wordprocessingCanvas" xmlns:cx="http://schemas.microsoft.com/office/drawing/2014/chartex" xmlns:cx1="http://schemas.microsoft.com/office/drawing/2015/9/8/chartex" xmlns:cx2="http://schemas.microsoft.com/office/drawing/2015/10/21/chartex" xmlns:cx3="http://schemas.microsoft.com/office/drawing/2016/5/9/chartex" xmlns:cx4="http://schemas.microsoft.com/office/drawing/2016/5/10/chartex" xmlns:cx5="http://schemas.microsoft.com/office/drawing/2016/5/11/chartex" xmlns:cx6="http://schemas.microsoft.com/office/drawing/2016/5/12/chartex" xmlns:cx7="http://schemas.microsoft.com/office/drawing/2016/5/13/chartex" xmlns:cx8="http://schemas.microsoft.com/office/drawing/2016/5/14/chartex" xmlns:mc="http://schemas.openxmlformats.org/markup-compatibility/2006" xmlns:aink="http://schemas.microsoft.com/office/drawing/2016/ink" xmlns:am3d="http://schemas.microsoft.com/office/drawing/2017/model3d" xmlns:o="urn:schemas-microsoft-com:office:office" xmlns:r="http://schemas.openxmlformats.org/officeDocument/2006/relationships" xmlns:m="http://schemas.openxmlformats.org/officeDocument/2006/math" xmlns:v="urn:schemas-microsoft-com:vml" xmlns:wp14="http://schemas.microsoft.com/office/word/2010/wordprocessingDrawing" xmlns:wp="http://schemas.openxmlformats.org/drawingml/2006/wordprocessingDrawing" xmlns:w10="urn:schemas-microsoft-com:office:word" xmlns:w="http://schemas.openxmlformats.org/wordprocessingml/2006/main" xmlns:w14="http://schemas.microsoft.com/office/word/2010/wordml" xmlns:w15="http://schemas.microsoft.com/office/word/2012/wordml" xmlns:w16cid="http://schemas.microsoft.com/office/word/2016/wordml/cid" xmlns:w16se="http://schemas.microsoft.com/office/word/2015/wordml/symex" xmlns:wpg="http://schemas.microsoft.com/office/word/2010/wordprocessingGroup" xmlns:wpi="http://schemas.microsoft.com/office/word/2010/wordprocessingInk" xmlns:wne="http://schemas.microsoft.com/office/word/2006/wordml" xmlns:wps="http://schemas.microsoft.com/office/word/2010/wordprocessingShape" mc:Ignorable="w14 w15 w16se w16cid wp14">
-  <w:abstractNum w:abstractNumId="0" w15:restartNumberingAfterBreak="0">
+<w:numbering xmlns:wpc="http://schemas.microsoft.com/office/word/2010/wordprocessingCanvas" xmlns:mo="http://schemas.microsoft.com/office/mac/office/2008/main" xmlns:mc="http://schemas.openxmlformats.org/markup-compatibility/2006" xmlns:mv="urn:schemas-microsoft-com:mac:vml" xmlns:o="urn:schemas-microsoft-com:office:office" xmlns:r="http://schemas.openxmlformats.org/officeDocument/2006/relationships" xmlns:m="http://schemas.openxmlformats.org/officeDocument/2006/math" xmlns:v="urn:schemas-microsoft-com:vml" xmlns:wp14="http://schemas.microsoft.com/office/word/2010/wordprocessingDrawing" xmlns:wp="http://schemas.openxmlformats.org/drawingml/2006/wordprocessingDrawing" xmlns:w10="urn:schemas-microsoft-com:office:word" xmlns:w="http://schemas.openxmlformats.org/wordprocessingml/2006/main" xmlns:w14="http://schemas.microsoft.com/office/word/2010/wordml" xmlns:w15="http://schemas.microsoft.com/office/word/2012/wordml" xmlns:wpg="http://schemas.microsoft.com/office/word/2010/wordprocessingGroup" xmlns:wpi="http://schemas.microsoft.com/office/word/2010/wordprocessingInk" xmlns:wne="http://schemas.microsoft.com/office/word/2006/wordml" xmlns:wps="http://schemas.microsoft.com/office/word/2010/wordprocessingShape" mc:Ignorable="w14 w15 wp14">
+  <w:abstractNum w:abstractNumId="0">
     <w:nsid w:val="22723256"/>
     <w:multiLevelType w:val="multilevel"/>
     <w:tmpl w:val="A3DE120A"/>
@@ -9601,7 +10765,7 @@
       </w:pPr>
     </w:lvl>
   </w:abstractNum>
-  <w:abstractNum w:abstractNumId="1" w15:restartNumberingAfterBreak="0">
+  <w:abstractNum w:abstractNumId="1">
     <w:nsid w:val="29DE6E70"/>
     <w:multiLevelType w:val="multilevel"/>
     <w:tmpl w:val="1A9E74C6"/>
@@ -9714,7 +10878,7 @@
       </w:pPr>
     </w:lvl>
   </w:abstractNum>
-  <w:abstractNum w:abstractNumId="2" w15:restartNumberingAfterBreak="0">
+  <w:abstractNum w:abstractNumId="2">
     <w:nsid w:val="2F685BCF"/>
     <w:multiLevelType w:val="hybridMultilevel"/>
     <w:tmpl w:val="61DC8A3C"/>
@@ -9803,7 +10967,7 @@
       </w:pPr>
     </w:lvl>
   </w:abstractNum>
-  <w:abstractNum w:abstractNumId="3" w15:restartNumberingAfterBreak="0">
+  <w:abstractNum w:abstractNumId="3">
     <w:nsid w:val="30544516"/>
     <w:multiLevelType w:val="multilevel"/>
     <w:tmpl w:val="206C4C4C"/>
@@ -9916,7 +11080,7 @@
       </w:pPr>
     </w:lvl>
   </w:abstractNum>
-  <w:abstractNum w:abstractNumId="4" w15:restartNumberingAfterBreak="0">
+  <w:abstractNum w:abstractNumId="4">
     <w:nsid w:val="3B2A7B5F"/>
     <w:multiLevelType w:val="multilevel"/>
     <w:tmpl w:val="94EA4190"/>
@@ -10029,7 +11193,7 @@
       </w:pPr>
     </w:lvl>
   </w:abstractNum>
-  <w:abstractNum w:abstractNumId="5" w15:restartNumberingAfterBreak="0">
+  <w:abstractNum w:abstractNumId="5">
     <w:nsid w:val="42D65050"/>
     <w:multiLevelType w:val="multilevel"/>
     <w:tmpl w:val="B1D4A340"/>
@@ -10142,7 +11306,7 @@
       </w:pPr>
     </w:lvl>
   </w:abstractNum>
-  <w:abstractNum w:abstractNumId="6" w15:restartNumberingAfterBreak="0">
+  <w:abstractNum w:abstractNumId="6">
     <w:nsid w:val="4C162203"/>
     <w:multiLevelType w:val="multilevel"/>
     <w:tmpl w:val="30361518"/>
@@ -10255,7 +11419,7 @@
       </w:pPr>
     </w:lvl>
   </w:abstractNum>
-  <w:abstractNum w:abstractNumId="7" w15:restartNumberingAfterBreak="0">
+  <w:abstractNum w:abstractNumId="7">
     <w:nsid w:val="50063D66"/>
     <w:multiLevelType w:val="multilevel"/>
     <w:tmpl w:val="4162B4C4"/>
@@ -10368,7 +11532,7 @@
       </w:pPr>
     </w:lvl>
   </w:abstractNum>
-  <w:abstractNum w:abstractNumId="8" w15:restartNumberingAfterBreak="0">
+  <w:abstractNum w:abstractNumId="8">
     <w:nsid w:val="50DF3F9C"/>
     <w:multiLevelType w:val="multilevel"/>
     <w:tmpl w:val="013A596A"/>
@@ -10479,6 +11643,119 @@
         </w:tabs>
         <w:ind w:left="6480" w:hanging="360"/>
       </w:pPr>
+    </w:lvl>
+  </w:abstractNum>
+  <w:abstractNum w:abstractNumId="9">
+    <w:nsid w:val="63921448"/>
+    <w:multiLevelType w:val="hybridMultilevel"/>
+    <w:tmpl w:val="A6DCF730"/>
+    <w:lvl w:ilvl="0" w:tplc="04090001">
+      <w:start w:val="4"/>
+      <w:numFmt w:val="bullet"/>
+      <w:lvlText w:val=""/>
+      <w:lvlJc w:val="left"/>
+      <w:pPr>
+        <w:ind w:left="720" w:hanging="360"/>
+      </w:pPr>
+      <w:rPr>
+        <w:rFonts w:ascii="Symbol" w:eastAsia="Times New Roman" w:hAnsi="Symbol" w:cs="Times New Roman" w:hint="default"/>
+      </w:rPr>
+    </w:lvl>
+    <w:lvl w:ilvl="1" w:tplc="04090003" w:tentative="1">
+      <w:start w:val="1"/>
+      <w:numFmt w:val="bullet"/>
+      <w:lvlText w:val="o"/>
+      <w:lvlJc w:val="left"/>
+      <w:pPr>
+        <w:ind w:left="1440" w:hanging="360"/>
+      </w:pPr>
+      <w:rPr>
+        <w:rFonts w:ascii="Courier New" w:hAnsi="Courier New" w:cs="Courier New" w:hint="default"/>
+      </w:rPr>
+    </w:lvl>
+    <w:lvl w:ilvl="2" w:tplc="04090005" w:tentative="1">
+      <w:start w:val="1"/>
+      <w:numFmt w:val="bullet"/>
+      <w:lvlText w:val=""/>
+      <w:lvlJc w:val="left"/>
+      <w:pPr>
+        <w:ind w:left="2160" w:hanging="360"/>
+      </w:pPr>
+      <w:rPr>
+        <w:rFonts w:ascii="Wingdings" w:hAnsi="Wingdings" w:hint="default"/>
+      </w:rPr>
+    </w:lvl>
+    <w:lvl w:ilvl="3" w:tplc="04090001" w:tentative="1">
+      <w:start w:val="1"/>
+      <w:numFmt w:val="bullet"/>
+      <w:lvlText w:val=""/>
+      <w:lvlJc w:val="left"/>
+      <w:pPr>
+        <w:ind w:left="2880" w:hanging="360"/>
+      </w:pPr>
+      <w:rPr>
+        <w:rFonts w:ascii="Symbol" w:hAnsi="Symbol" w:hint="default"/>
+      </w:rPr>
+    </w:lvl>
+    <w:lvl w:ilvl="4" w:tplc="04090003" w:tentative="1">
+      <w:start w:val="1"/>
+      <w:numFmt w:val="bullet"/>
+      <w:lvlText w:val="o"/>
+      <w:lvlJc w:val="left"/>
+      <w:pPr>
+        <w:ind w:left="3600" w:hanging="360"/>
+      </w:pPr>
+      <w:rPr>
+        <w:rFonts w:ascii="Courier New" w:hAnsi="Courier New" w:cs="Courier New" w:hint="default"/>
+      </w:rPr>
+    </w:lvl>
+    <w:lvl w:ilvl="5" w:tplc="04090005" w:tentative="1">
+      <w:start w:val="1"/>
+      <w:numFmt w:val="bullet"/>
+      <w:lvlText w:val=""/>
+      <w:lvlJc w:val="left"/>
+      <w:pPr>
+        <w:ind w:left="4320" w:hanging="360"/>
+      </w:pPr>
+      <w:rPr>
+        <w:rFonts w:ascii="Wingdings" w:hAnsi="Wingdings" w:hint="default"/>
+      </w:rPr>
+    </w:lvl>
+    <w:lvl w:ilvl="6" w:tplc="04090001" w:tentative="1">
+      <w:start w:val="1"/>
+      <w:numFmt w:val="bullet"/>
+      <w:lvlText w:val=""/>
+      <w:lvlJc w:val="left"/>
+      <w:pPr>
+        <w:ind w:left="5040" w:hanging="360"/>
+      </w:pPr>
+      <w:rPr>
+        <w:rFonts w:ascii="Symbol" w:hAnsi="Symbol" w:hint="default"/>
+      </w:rPr>
+    </w:lvl>
+    <w:lvl w:ilvl="7" w:tplc="04090003" w:tentative="1">
+      <w:start w:val="1"/>
+      <w:numFmt w:val="bullet"/>
+      <w:lvlText w:val="o"/>
+      <w:lvlJc w:val="left"/>
+      <w:pPr>
+        <w:ind w:left="5760" w:hanging="360"/>
+      </w:pPr>
+      <w:rPr>
+        <w:rFonts w:ascii="Courier New" w:hAnsi="Courier New" w:cs="Courier New" w:hint="default"/>
+      </w:rPr>
+    </w:lvl>
+    <w:lvl w:ilvl="8" w:tplc="04090005" w:tentative="1">
+      <w:start w:val="1"/>
+      <w:numFmt w:val="bullet"/>
+      <w:lvlText w:val=""/>
+      <w:lvlJc w:val="left"/>
+      <w:pPr>
+        <w:ind w:left="6480" w:hanging="360"/>
+      </w:pPr>
+      <w:rPr>
+        <w:rFonts w:ascii="Wingdings" w:hAnsi="Wingdings" w:hint="default"/>
+      </w:rPr>
     </w:lvl>
   </w:abstractNum>
   <w:num w:numId="1">
@@ -10508,11 +11785,14 @@
   <w:num w:numId="9">
     <w:abstractNumId w:val="2"/>
   </w:num>
+  <w:num w:numId="10">
+    <w:abstractNumId w:val="9"/>
+  </w:num>
 </w:numbering>
 </file>
 
 <file path=word/styles.xml><?xml version="1.0" encoding="utf-8"?>
-<w:styles xmlns:mc="http://schemas.openxmlformats.org/markup-compatibility/2006" xmlns:r="http://schemas.openxmlformats.org/officeDocument/2006/relationships" xmlns:w="http://schemas.openxmlformats.org/wordprocessingml/2006/main" xmlns:w14="http://schemas.microsoft.com/office/word/2010/wordml" xmlns:w15="http://schemas.microsoft.com/office/word/2012/wordml" xmlns:w16cid="http://schemas.microsoft.com/office/word/2016/wordml/cid" xmlns:w16se="http://schemas.microsoft.com/office/word/2015/wordml/symex" mc:Ignorable="w14 w15 w16se w16cid">
+<w:styles xmlns:mc="http://schemas.openxmlformats.org/markup-compatibility/2006" xmlns:r="http://schemas.openxmlformats.org/officeDocument/2006/relationships" xmlns:w="http://schemas.openxmlformats.org/wordprocessingml/2006/main" xmlns:w14="http://schemas.microsoft.com/office/word/2010/wordml" xmlns:w15="http://schemas.microsoft.com/office/word/2012/wordml" mc:Ignorable="w14 w15">
   <w:docDefaults>
     <w:rPrDefault>
       <w:rPr>
@@ -10524,7 +11804,7 @@
     </w:rPrDefault>
     <w:pPrDefault/>
   </w:docDefaults>
-  <w:latentStyles w:defLockedState="0" w:defUIPriority="99" w:defSemiHidden="0" w:defUnhideWhenUsed="0" w:defQFormat="0" w:count="375">
+  <w:latentStyles w:defLockedState="0" w:defUIPriority="99" w:defSemiHidden="0" w:defUnhideWhenUsed="0" w:defQFormat="0" w:count="382">
     <w:lsdException w:name="Normal" w:uiPriority="0" w:qFormat="1"/>
     <w:lsdException w:name="heading 1" w:uiPriority="9" w:qFormat="1"/>
     <w:lsdException w:name="heading 2" w:semiHidden="1" w:uiPriority="9" w:unhideWhenUsed="1" w:qFormat="1"/>
@@ -11329,7 +12609,7 @@
       <w:szCs w:val="18"/>
     </w:rPr>
   </w:style>
-  <w:style w:type="character" w:styleId="UnresolvedMention">
+  <w:style w:type="character" w:customStyle="1" w:styleId="UnresolvedMention">
     <w:name w:val="Unresolved Mention"/>
     <w:basedOn w:val="DefaultParagraphFont"/>
     <w:uiPriority w:val="99"/>
@@ -11365,6 +12645,7 @@
     <w:uiPriority w:val="39"/>
     <w:rsid w:val="002E34DA"/>
     <w:tblPr>
+      <w:tblInd w:w="0" w:type="dxa"/>
       <w:tblBorders>
         <w:top w:val="single" w:sz="4" w:space="0" w:color="auto"/>
         <w:left w:val="single" w:sz="4" w:space="0" w:color="auto"/>
@@ -11373,7 +12654,215 @@
         <w:insideH w:val="single" w:sz="4" w:space="0" w:color="auto"/>
         <w:insideV w:val="single" w:sz="4" w:space="0" w:color="auto"/>
       </w:tblBorders>
+      <w:tblCellMar>
+        <w:top w:w="0" w:type="dxa"/>
+        <w:left w:w="108" w:type="dxa"/>
+        <w:bottom w:w="0" w:type="dxa"/>
+        <w:right w:w="108" w:type="dxa"/>
+      </w:tblCellMar>
     </w:tblPr>
+  </w:style>
+  <w:style w:type="table" w:styleId="GridTable1Light-Accent1">
+    <w:name w:val="Grid Table 1 Light Accent 1"/>
+    <w:basedOn w:val="TableNormal"/>
+    <w:uiPriority w:val="46"/>
+    <w:rsid w:val="00B1347A"/>
+    <w:tblPr>
+      <w:tblStyleRowBandSize w:val="1"/>
+      <w:tblStyleColBandSize w:val="1"/>
+      <w:tblInd w:w="0" w:type="dxa"/>
+      <w:tblBorders>
+        <w:top w:val="single" w:sz="4" w:space="0" w:color="B4C6E7" w:themeColor="accent1" w:themeTint="66"/>
+        <w:left w:val="single" w:sz="4" w:space="0" w:color="B4C6E7" w:themeColor="accent1" w:themeTint="66"/>
+        <w:bottom w:val="single" w:sz="4" w:space="0" w:color="B4C6E7" w:themeColor="accent1" w:themeTint="66"/>
+        <w:right w:val="single" w:sz="4" w:space="0" w:color="B4C6E7" w:themeColor="accent1" w:themeTint="66"/>
+        <w:insideH w:val="single" w:sz="4" w:space="0" w:color="B4C6E7" w:themeColor="accent1" w:themeTint="66"/>
+        <w:insideV w:val="single" w:sz="4" w:space="0" w:color="B4C6E7" w:themeColor="accent1" w:themeTint="66"/>
+      </w:tblBorders>
+      <w:tblCellMar>
+        <w:top w:w="0" w:type="dxa"/>
+        <w:left w:w="108" w:type="dxa"/>
+        <w:bottom w:w="0" w:type="dxa"/>
+        <w:right w:w="108" w:type="dxa"/>
+      </w:tblCellMar>
+    </w:tblPr>
+    <w:tblStylePr w:type="firstRow">
+      <w:rPr>
+        <w:b/>
+        <w:bCs/>
+      </w:rPr>
+      <w:tblPr/>
+      <w:tcPr>
+        <w:tcBorders>
+          <w:bottom w:val="single" w:sz="12" w:space="0" w:color="8EAADB" w:themeColor="accent1" w:themeTint="99"/>
+        </w:tcBorders>
+      </w:tcPr>
+    </w:tblStylePr>
+    <w:tblStylePr w:type="lastRow">
+      <w:rPr>
+        <w:b/>
+        <w:bCs/>
+      </w:rPr>
+      <w:tblPr/>
+      <w:tcPr>
+        <w:tcBorders>
+          <w:top w:val="double" w:sz="2" w:space="0" w:color="8EAADB" w:themeColor="accent1" w:themeTint="99"/>
+        </w:tcBorders>
+      </w:tcPr>
+    </w:tblStylePr>
+    <w:tblStylePr w:type="firstCol">
+      <w:rPr>
+        <w:b/>
+        <w:bCs/>
+      </w:rPr>
+    </w:tblStylePr>
+    <w:tblStylePr w:type="lastCol">
+      <w:rPr>
+        <w:b/>
+        <w:bCs/>
+      </w:rPr>
+    </w:tblStylePr>
+  </w:style>
+  <w:style w:type="table" w:styleId="GridTable4-Accent1">
+    <w:name w:val="Grid Table 4 Accent 1"/>
+    <w:basedOn w:val="TableNormal"/>
+    <w:uiPriority w:val="49"/>
+    <w:rsid w:val="00B1347A"/>
+    <w:tblPr>
+      <w:tblStyleRowBandSize w:val="1"/>
+      <w:tblStyleColBandSize w:val="1"/>
+      <w:tblInd w:w="0" w:type="dxa"/>
+      <w:tblBorders>
+        <w:top w:val="single" w:sz="4" w:space="0" w:color="8EAADB" w:themeColor="accent1" w:themeTint="99"/>
+        <w:left w:val="single" w:sz="4" w:space="0" w:color="8EAADB" w:themeColor="accent1" w:themeTint="99"/>
+        <w:bottom w:val="single" w:sz="4" w:space="0" w:color="8EAADB" w:themeColor="accent1" w:themeTint="99"/>
+        <w:right w:val="single" w:sz="4" w:space="0" w:color="8EAADB" w:themeColor="accent1" w:themeTint="99"/>
+        <w:insideH w:val="single" w:sz="4" w:space="0" w:color="8EAADB" w:themeColor="accent1" w:themeTint="99"/>
+        <w:insideV w:val="single" w:sz="4" w:space="0" w:color="8EAADB" w:themeColor="accent1" w:themeTint="99"/>
+      </w:tblBorders>
+      <w:tblCellMar>
+        <w:top w:w="0" w:type="dxa"/>
+        <w:left w:w="108" w:type="dxa"/>
+        <w:bottom w:w="0" w:type="dxa"/>
+        <w:right w:w="108" w:type="dxa"/>
+      </w:tblCellMar>
+    </w:tblPr>
+    <w:tblStylePr w:type="firstRow">
+      <w:rPr>
+        <w:b/>
+        <w:bCs/>
+        <w:color w:val="FFFFFF" w:themeColor="background1"/>
+      </w:rPr>
+      <w:tblPr/>
+      <w:tcPr>
+        <w:tcBorders>
+          <w:top w:val="single" w:sz="4" w:space="0" w:color="4472C4" w:themeColor="accent1"/>
+          <w:left w:val="single" w:sz="4" w:space="0" w:color="4472C4" w:themeColor="accent1"/>
+          <w:bottom w:val="single" w:sz="4" w:space="0" w:color="4472C4" w:themeColor="accent1"/>
+          <w:right w:val="single" w:sz="4" w:space="0" w:color="4472C4" w:themeColor="accent1"/>
+          <w:insideH w:val="nil"/>
+          <w:insideV w:val="nil"/>
+        </w:tcBorders>
+        <w:shd w:val="clear" w:color="auto" w:fill="4472C4" w:themeFill="accent1"/>
+      </w:tcPr>
+    </w:tblStylePr>
+    <w:tblStylePr w:type="lastRow">
+      <w:rPr>
+        <w:b/>
+        <w:bCs/>
+      </w:rPr>
+      <w:tblPr/>
+      <w:tcPr>
+        <w:tcBorders>
+          <w:top w:val="double" w:sz="4" w:space="0" w:color="4472C4" w:themeColor="accent1"/>
+        </w:tcBorders>
+      </w:tcPr>
+    </w:tblStylePr>
+    <w:tblStylePr w:type="firstCol">
+      <w:rPr>
+        <w:b/>
+        <w:bCs/>
+      </w:rPr>
+    </w:tblStylePr>
+    <w:tblStylePr w:type="lastCol">
+      <w:rPr>
+        <w:b/>
+        <w:bCs/>
+      </w:rPr>
+    </w:tblStylePr>
+    <w:tblStylePr w:type="band1Vert">
+      <w:tblPr/>
+      <w:tcPr>
+        <w:shd w:val="clear" w:color="auto" w:fill="D9E2F3" w:themeFill="accent1" w:themeFillTint="33"/>
+      </w:tcPr>
+    </w:tblStylePr>
+    <w:tblStylePr w:type="band1Horz">
+      <w:tblPr/>
+      <w:tcPr>
+        <w:shd w:val="clear" w:color="auto" w:fill="D9E2F3" w:themeFill="accent1" w:themeFillTint="33"/>
+      </w:tcPr>
+    </w:tblStylePr>
+  </w:style>
+  <w:style w:type="table" w:styleId="GridTable1Light-Accent5">
+    <w:name w:val="Grid Table 1 Light Accent 5"/>
+    <w:basedOn w:val="TableNormal"/>
+    <w:uiPriority w:val="46"/>
+    <w:rsid w:val="008E7CBC"/>
+    <w:tblPr>
+      <w:tblStyleRowBandSize w:val="1"/>
+      <w:tblStyleColBandSize w:val="1"/>
+      <w:tblInd w:w="0" w:type="dxa"/>
+      <w:tblBorders>
+        <w:top w:val="single" w:sz="4" w:space="0" w:color="BDD6EE" w:themeColor="accent5" w:themeTint="66"/>
+        <w:left w:val="single" w:sz="4" w:space="0" w:color="BDD6EE" w:themeColor="accent5" w:themeTint="66"/>
+        <w:bottom w:val="single" w:sz="4" w:space="0" w:color="BDD6EE" w:themeColor="accent5" w:themeTint="66"/>
+        <w:right w:val="single" w:sz="4" w:space="0" w:color="BDD6EE" w:themeColor="accent5" w:themeTint="66"/>
+        <w:insideH w:val="single" w:sz="4" w:space="0" w:color="BDD6EE" w:themeColor="accent5" w:themeTint="66"/>
+        <w:insideV w:val="single" w:sz="4" w:space="0" w:color="BDD6EE" w:themeColor="accent5" w:themeTint="66"/>
+      </w:tblBorders>
+      <w:tblCellMar>
+        <w:top w:w="0" w:type="dxa"/>
+        <w:left w:w="108" w:type="dxa"/>
+        <w:bottom w:w="0" w:type="dxa"/>
+        <w:right w:w="108" w:type="dxa"/>
+      </w:tblCellMar>
+    </w:tblPr>
+    <w:tblStylePr w:type="firstRow">
+      <w:rPr>
+        <w:b/>
+        <w:bCs/>
+      </w:rPr>
+      <w:tblPr/>
+      <w:tcPr>
+        <w:tcBorders>
+          <w:bottom w:val="single" w:sz="12" w:space="0" w:color="9CC2E5" w:themeColor="accent5" w:themeTint="99"/>
+        </w:tcBorders>
+      </w:tcPr>
+    </w:tblStylePr>
+    <w:tblStylePr w:type="lastRow">
+      <w:rPr>
+        <w:b/>
+        <w:bCs/>
+      </w:rPr>
+      <w:tblPr/>
+      <w:tcPr>
+        <w:tcBorders>
+          <w:top w:val="double" w:sz="2" w:space="0" w:color="9CC2E5" w:themeColor="accent5" w:themeTint="99"/>
+        </w:tcBorders>
+      </w:tcPr>
+    </w:tblStylePr>
+    <w:tblStylePr w:type="firstCol">
+      <w:rPr>
+        <w:b/>
+        <w:bCs/>
+      </w:rPr>
+    </w:tblStylePr>
+    <w:tblStylePr w:type="lastCol">
+      <w:rPr>
+        <w:b/>
+        <w:bCs/>
+      </w:rPr>
+    </w:tblStylePr>
   </w:style>
 </w:styles>
 </file>
@@ -11644,7 +13133,7 @@
 </file>
 
 <file path=customXml/itemProps1.xml><?xml version="1.0" encoding="utf-8"?>
-<ds:datastoreItem xmlns:ds="http://schemas.openxmlformats.org/officeDocument/2006/customXml" ds:itemID="{2C230855-B9B1-1549-853B-29828880818E}">
+<ds:datastoreItem xmlns:ds="http://schemas.openxmlformats.org/officeDocument/2006/customXml" ds:itemID="{ED89E60A-8B1D-3844-9AC9-A46AF98D0CC0}">
   <ds:schemaRefs>
     <ds:schemaRef ds:uri="http://schemas.openxmlformats.org/officeDocument/2006/bibliography"/>
   </ds:schemaRefs>

</xml_diff>